<commit_message>
updating figures and manuscript
</commit_message>
<xml_diff>
--- a/Manuscript/Manuscript/Submission/gender_gap_pnas.docx
+++ b/Manuscript/Manuscript/Submission/gender_gap_pnas.docx
@@ -175,15 +175,7 @@
           <w:sz w:val="20"/>
           <w:szCs w:val="20"/>
         </w:rPr>
-        <w:t>Vienna Institute of Demography at the Austrian Academy of Sciences</w:t>
-      </w:r>
-      <w:r>
-        <w:rPr>
-          <w:rFonts w:ascii="Arial" w:eastAsia="Arial" w:hAnsi="Arial" w:cs="Arial"/>
-          <w:sz w:val="20"/>
-          <w:szCs w:val="20"/>
-        </w:rPr>
-        <w:t xml:space="preserve">, </w:t>
+        <w:t xml:space="preserve">Vienna Institute of Demography at the Austrian Academy of Sciences, </w:t>
       </w:r>
       <w:r>
         <w:rPr>
@@ -1295,7 +1287,16 @@
           <w:sz w:val="24"/>
           <w:szCs w:val="24"/>
         </w:rPr>
-        <w:t xml:space="preserve">some of these facets </w:t>
+        <w:t xml:space="preserve">some of </w:t>
+      </w:r>
+      <w:r>
+        <w:rPr>
+          <w:rFonts w:ascii="Arial" w:eastAsia="Arial" w:hAnsi="Arial" w:cs="Arial"/>
+          <w:sz w:val="24"/>
+          <w:szCs w:val="24"/>
+        </w:rPr>
+        <w:lastRenderedPageBreak/>
+        <w:t xml:space="preserve">these facets </w:t>
       </w:r>
       <w:r>
         <w:rPr>
@@ -1472,16 +1473,7 @@
           <w:sz w:val="24"/>
           <w:szCs w:val="24"/>
         </w:rPr>
-        <w:t xml:space="preserve">For some countries, where the gender gap in health expectancies </w:t>
-      </w:r>
-      <w:r>
-        <w:rPr>
-          <w:rFonts w:ascii="Arial" w:eastAsia="Arial" w:hAnsi="Arial" w:cs="Arial"/>
-          <w:sz w:val="24"/>
-          <w:szCs w:val="24"/>
-        </w:rPr>
-        <w:lastRenderedPageBreak/>
-        <w:t>was virtually zero, decomposition</w:t>
+        <w:t>For some countries, where the gender gap in health expectancies was virtually zero, decomposition</w:t>
       </w:r>
       <w:r>
         <w:rPr>
@@ -2643,7 +2635,16 @@
           <w:sz w:val="24"/>
           <w:szCs w:val="24"/>
         </w:rPr>
-        <w:t xml:space="preserve">countries. We focus on the U.S., England, South Korea, China, India, </w:t>
+        <w:t xml:space="preserve">countries. We focus on the U.S., England, </w:t>
+      </w:r>
+      <w:r>
+        <w:rPr>
+          <w:rFonts w:ascii="Arial" w:eastAsia="Arial" w:hAnsi="Arial" w:cs="Arial"/>
+          <w:sz w:val="24"/>
+          <w:szCs w:val="24"/>
+        </w:rPr>
+        <w:lastRenderedPageBreak/>
+        <w:t xml:space="preserve">South Korea, China, India, </w:t>
       </w:r>
       <w:proofErr w:type="gramStart"/>
       <w:r>
@@ -3042,104 +3043,113 @@
           <w:sz w:val="24"/>
           <w:szCs w:val="24"/>
         </w:rPr>
+        <w:t xml:space="preserve">For the health measures, we use data from the Gateway to Global Aging Data, produced by the Program on Global Aging, Health &amp; Policy that created harmonized versions of sister-HRS studies. The harmonized versions have followed the RAND HRS conventions of variable naming and data structure which allow for cross-country comparisons. We use the harmonized versions available for HRS (United States), ELSA (England), </w:t>
+      </w:r>
+      <w:proofErr w:type="spellStart"/>
+      <w:r>
+        <w:rPr>
+          <w:rFonts w:ascii="Arial" w:eastAsia="Arial" w:hAnsi="Arial" w:cs="Arial"/>
+          <w:color w:val="000000"/>
+          <w:sz w:val="24"/>
+          <w:szCs w:val="24"/>
+        </w:rPr>
+        <w:t>KLoSA</w:t>
+      </w:r>
+      <w:proofErr w:type="spellEnd"/>
+      <w:r>
+        <w:rPr>
+          <w:rFonts w:ascii="Arial" w:eastAsia="Arial" w:hAnsi="Arial" w:cs="Arial"/>
+          <w:color w:val="000000"/>
+          <w:sz w:val="24"/>
+          <w:szCs w:val="24"/>
+        </w:rPr>
+        <w:t xml:space="preserve"> (South Korea), CHARLS (China), LASI (India), MHAS (Mexico), and Europe (SHARE). </w:t>
+      </w:r>
+      <w:r>
+        <w:rPr>
+          <w:rFonts w:ascii="Arial" w:eastAsia="Arial" w:hAnsi="Arial" w:cs="Arial"/>
+          <w:color w:val="000000"/>
+          <w:sz w:val="24"/>
+          <w:szCs w:val="24"/>
+        </w:rPr>
+        <w:t>To</w:t>
+      </w:r>
+      <w:r>
+        <w:rPr>
+          <w:rFonts w:ascii="Arial" w:eastAsia="Arial" w:hAnsi="Arial" w:cs="Arial"/>
+          <w:color w:val="000000"/>
+          <w:sz w:val="24"/>
+          <w:szCs w:val="24"/>
+        </w:rPr>
+        <w:t xml:space="preserve"> perform comparisons at points in time that were as close as possible across countries we used survey waves pertaining to year 2014-2015 (HRS: Wave 12; </w:t>
+      </w:r>
+      <w:proofErr w:type="gramStart"/>
+      <w:r>
+        <w:rPr>
+          <w:rFonts w:ascii="Arial" w:eastAsia="Arial" w:hAnsi="Arial" w:cs="Arial"/>
+          <w:color w:val="000000"/>
+          <w:sz w:val="24"/>
+          <w:szCs w:val="24"/>
+        </w:rPr>
+        <w:t>ELSA :</w:t>
+      </w:r>
+      <w:proofErr w:type="gramEnd"/>
+      <w:r>
+        <w:rPr>
+          <w:rFonts w:ascii="Arial" w:eastAsia="Arial" w:hAnsi="Arial" w:cs="Arial"/>
+          <w:color w:val="000000"/>
+          <w:sz w:val="24"/>
+          <w:szCs w:val="24"/>
+        </w:rPr>
+        <w:t xml:space="preserve"> Wave 7; SHARE: Wave 6; </w:t>
+      </w:r>
+      <w:proofErr w:type="spellStart"/>
+      <w:r>
+        <w:rPr>
+          <w:rFonts w:ascii="Arial" w:eastAsia="Arial" w:hAnsi="Arial" w:cs="Arial"/>
+          <w:color w:val="000000"/>
+          <w:sz w:val="24"/>
+          <w:szCs w:val="24"/>
+        </w:rPr>
+        <w:t>KLoSA</w:t>
+      </w:r>
+      <w:proofErr w:type="spellEnd"/>
+      <w:r>
+        <w:rPr>
+          <w:rFonts w:ascii="Arial" w:eastAsia="Arial" w:hAnsi="Arial" w:cs="Arial"/>
+          <w:color w:val="000000"/>
+          <w:sz w:val="24"/>
+          <w:szCs w:val="24"/>
+        </w:rPr>
+        <w:t xml:space="preserve">: Wave 5; CHARLS: Wave 2; and LASI Wave 1). The only exception is India, since the first wave of LASI was carried on between 2017-2019. We focus on this specific set of countries as our aim is to have the most diverse group of </w:t>
+      </w:r>
+      <w:r>
+        <w:rPr>
+          <w:rFonts w:ascii="Arial" w:eastAsia="Arial" w:hAnsi="Arial" w:cs="Arial"/>
+          <w:color w:val="000000"/>
+          <w:sz w:val="24"/>
+          <w:szCs w:val="24"/>
+        </w:rPr>
+        <w:t xml:space="preserve">nations </w:t>
+      </w:r>
+      <w:r>
+        <w:rPr>
+          <w:rFonts w:ascii="Arial" w:eastAsia="Arial" w:hAnsi="Arial" w:cs="Arial"/>
+          <w:color w:val="000000"/>
+          <w:sz w:val="24"/>
+          <w:szCs w:val="24"/>
+        </w:rPr>
+        <w:t xml:space="preserve">while retaining the highest possible level of concordance across the harmonized health variables. Hence, we choose these countries and years due to the following specific reasons: 1. these are the available countries for which the highest possible concordance among surveys is available for health information; 2. these countries have unique epidemiological and mortality trajectories that include countries with fast-paced mortality transitions, such as </w:t>
+      </w:r>
+      <w:r>
+        <w:rPr>
+          <w:rFonts w:ascii="Arial" w:eastAsia="Arial" w:hAnsi="Arial" w:cs="Arial"/>
+          <w:color w:val="000000"/>
+          <w:sz w:val="24"/>
+          <w:szCs w:val="24"/>
+        </w:rPr>
         <w:lastRenderedPageBreak/>
-        <w:t xml:space="preserve">For the health measures, we use data from the Gateway to Global Aging Data, produced by the Program on Global Aging, Health &amp; Policy that created harmonized versions of sister-HRS studies. The harmonized versions have followed the RAND HRS conventions of variable naming and data structure which allow for cross-country comparisons. We use the harmonized versions available for HRS (United States), ELSA (England), </w:t>
-      </w:r>
-      <w:proofErr w:type="spellStart"/>
-      <w:r>
-        <w:rPr>
-          <w:rFonts w:ascii="Arial" w:eastAsia="Arial" w:hAnsi="Arial" w:cs="Arial"/>
-          <w:color w:val="000000"/>
-          <w:sz w:val="24"/>
-          <w:szCs w:val="24"/>
-        </w:rPr>
-        <w:t>KLoSA</w:t>
-      </w:r>
-      <w:proofErr w:type="spellEnd"/>
-      <w:r>
-        <w:rPr>
-          <w:rFonts w:ascii="Arial" w:eastAsia="Arial" w:hAnsi="Arial" w:cs="Arial"/>
-          <w:color w:val="000000"/>
-          <w:sz w:val="24"/>
-          <w:szCs w:val="24"/>
-        </w:rPr>
-        <w:t xml:space="preserve"> (South Korea), CHARLS (China), LASI (India), MHAS (Mexico), and Europe (SHARE). </w:t>
-      </w:r>
-      <w:r>
-        <w:rPr>
-          <w:rFonts w:ascii="Arial" w:eastAsia="Arial" w:hAnsi="Arial" w:cs="Arial"/>
-          <w:color w:val="000000"/>
-          <w:sz w:val="24"/>
-          <w:szCs w:val="24"/>
-        </w:rPr>
-        <w:t>To</w:t>
-      </w:r>
-      <w:r>
-        <w:rPr>
-          <w:rFonts w:ascii="Arial" w:eastAsia="Arial" w:hAnsi="Arial" w:cs="Arial"/>
-          <w:color w:val="000000"/>
-          <w:sz w:val="24"/>
-          <w:szCs w:val="24"/>
-        </w:rPr>
-        <w:t xml:space="preserve"> perform comparisons at points in time that were as close as possible across countries we used survey waves pertaining to year 2014-2015 (HRS: Wave 12; </w:t>
-      </w:r>
-      <w:proofErr w:type="gramStart"/>
-      <w:r>
-        <w:rPr>
-          <w:rFonts w:ascii="Arial" w:eastAsia="Arial" w:hAnsi="Arial" w:cs="Arial"/>
-          <w:color w:val="000000"/>
-          <w:sz w:val="24"/>
-          <w:szCs w:val="24"/>
-        </w:rPr>
-        <w:t>ELSA :</w:t>
-      </w:r>
-      <w:proofErr w:type="gramEnd"/>
-      <w:r>
-        <w:rPr>
-          <w:rFonts w:ascii="Arial" w:eastAsia="Arial" w:hAnsi="Arial" w:cs="Arial"/>
-          <w:color w:val="000000"/>
-          <w:sz w:val="24"/>
-          <w:szCs w:val="24"/>
-        </w:rPr>
-        <w:t xml:space="preserve"> Wave 7; SHARE: Wave 6; </w:t>
-      </w:r>
-      <w:proofErr w:type="spellStart"/>
-      <w:r>
-        <w:rPr>
-          <w:rFonts w:ascii="Arial" w:eastAsia="Arial" w:hAnsi="Arial" w:cs="Arial"/>
-          <w:color w:val="000000"/>
-          <w:sz w:val="24"/>
-          <w:szCs w:val="24"/>
-        </w:rPr>
-        <w:t>KLoSA</w:t>
-      </w:r>
-      <w:proofErr w:type="spellEnd"/>
-      <w:r>
-        <w:rPr>
-          <w:rFonts w:ascii="Arial" w:eastAsia="Arial" w:hAnsi="Arial" w:cs="Arial"/>
-          <w:color w:val="000000"/>
-          <w:sz w:val="24"/>
-          <w:szCs w:val="24"/>
-        </w:rPr>
-        <w:t xml:space="preserve">: Wave 5; CHARLS: Wave 2; and LASI Wave 1). The only exception is India, since the first wave of LASI was carried on between 2017-2019. We focus on this specific set of countries as our aim is to have the most diverse group of </w:t>
-      </w:r>
-      <w:r>
-        <w:rPr>
-          <w:rFonts w:ascii="Arial" w:eastAsia="Arial" w:hAnsi="Arial" w:cs="Arial"/>
-          <w:color w:val="000000"/>
-          <w:sz w:val="24"/>
-          <w:szCs w:val="24"/>
-        </w:rPr>
-        <w:t xml:space="preserve">nations </w:t>
-      </w:r>
-      <w:r>
-        <w:rPr>
-          <w:rFonts w:ascii="Arial" w:eastAsia="Arial" w:hAnsi="Arial" w:cs="Arial"/>
-          <w:color w:val="000000"/>
-          <w:sz w:val="24"/>
-          <w:szCs w:val="24"/>
-        </w:rPr>
-        <w:t xml:space="preserve">while retaining the highest possible level of concordance across the harmonized health variables. Hence, we choose these countries and years due to the following specific reasons: 1. these are the available countries for which the highest possible concordance among surveys is available for health information; 2. these countries have unique epidemiological and mortality trajectories that include countries with fast-paced mortality transitions, such as Korea and slow pioneering countries like Sweden; 3. </w:t>
+        <w:t xml:space="preserve">Korea and slow pioneering countries like Sweden; 3. </w:t>
       </w:r>
       <w:commentRangeStart w:id="87"/>
       <w:commentRangeStart w:id="88"/>
@@ -3659,7 +3669,6 @@
           <w:sz w:val="24"/>
           <w:szCs w:val="24"/>
         </w:rPr>
-        <w:lastRenderedPageBreak/>
         <w:t>Methods</w:t>
       </w:r>
     </w:p>
@@ -4344,7 +4353,17 @@
           <w:sz w:val="24"/>
           <w:szCs w:val="24"/>
         </w:rPr>
-        <w:t xml:space="preserve"> age groups</w:t>
+        <w:t xml:space="preserve"> age </w:t>
+      </w:r>
+      <w:r>
+        <w:rPr>
+          <w:rFonts w:ascii="Arial" w:eastAsia="Arial" w:hAnsi="Arial" w:cs="Arial"/>
+          <w:color w:val="000000"/>
+          <w:sz w:val="24"/>
+          <w:szCs w:val="24"/>
+        </w:rPr>
+        <w:lastRenderedPageBreak/>
+        <w:t>groups</w:t>
       </w:r>
       <w:ins w:id="142" w:author="Di Lego Goncalves, Vanessa" w:date="2023-06-22T09:39:00Z">
         <w:r>
@@ -6743,6 +6762,7 @@
             <w:sz w:val="24"/>
             <w:szCs w:val="24"/>
           </w:rPr>
+          <w:lastRenderedPageBreak/>
           <w:delText xml:space="preserve">where </w:delText>
         </w:r>
       </w:del>
@@ -7726,16 +7746,7 @@
             <w:sz w:val="24"/>
             <w:szCs w:val="24"/>
           </w:rPr>
-          <w:t xml:space="preserve"> into mortality </w:t>
-        </w:r>
-        <w:r>
-          <w:rPr>
-            <w:rFonts w:ascii="Arial" w:eastAsia="Arial" w:hAnsi="Arial" w:cs="Arial"/>
-            <w:sz w:val="24"/>
-            <w:szCs w:val="24"/>
-          </w:rPr>
-          <w:lastRenderedPageBreak/>
-          <w:t xml:space="preserve">and disability/chronic effects by </w:t>
+          <w:t xml:space="preserve"> into mortality and disability/chronic effects by </w:t>
         </w:r>
       </w:ins>
       <w:ins w:id="364" w:author="Author" w:date="2023-06-22T19:28:00Z">
@@ -8115,7 +8126,16 @@
             <w:sz w:val="24"/>
             <w:szCs w:val="24"/>
           </w:rPr>
-          <w:delText>method is very flexible, and can be used for decomposing gaps in different aggregate measures, including healthy life expectancy, as presented by van Raalte and Nepomuceno (</w:delText>
+          <w:delText xml:space="preserve">method is very flexible, and can be used for decomposing gaps in different aggregate measures, including healthy life expectancy, as presented by </w:delText>
+        </w:r>
+        <w:r>
+          <w:rPr>
+            <w:rFonts w:ascii="Arial" w:eastAsia="Arial" w:hAnsi="Arial" w:cs="Arial"/>
+            <w:sz w:val="24"/>
+            <w:szCs w:val="24"/>
+          </w:rPr>
+          <w:lastRenderedPageBreak/>
+          <w:delText>van Raalte and Nepomuceno (</w:delText>
         </w:r>
         <w:r>
           <w:rPr>
@@ -8944,8 +8964,16 @@
           <w:sz w:val="24"/>
           <w:szCs w:val="24"/>
         </w:rPr>
+        <w:t xml:space="preserve">faster pace. Chinese and Indian women have a prevalence rate level at </w:t>
+      </w:r>
+      <w:r>
+        <w:rPr>
+          <w:rFonts w:ascii="Arial" w:eastAsia="Arial" w:hAnsi="Arial" w:cs="Arial"/>
+          <w:sz w:val="24"/>
+          <w:szCs w:val="24"/>
+        </w:rPr>
         <w:lastRenderedPageBreak/>
-        <w:t xml:space="preserve">faster pace. Chinese and Indian women have a prevalence rate level at ages 60-65 </w:t>
+        <w:t xml:space="preserve">ages 60-65 </w:t>
       </w:r>
       <w:ins w:id="393" w:author="Author" w:date="2023-06-22T19:30:00Z">
         <w:r>
@@ -9433,7 +9461,16 @@
           <w:sz w:val="24"/>
           <w:szCs w:val="24"/>
         </w:rPr>
-        <w:t>the lowest prevalence of at least one chronic condition</w:t>
+        <w:t xml:space="preserve">the lowest prevalence of at least one chronic </w:t>
+      </w:r>
+      <w:r>
+        <w:rPr>
+          <w:rFonts w:ascii="Arial" w:eastAsia="Arial" w:hAnsi="Arial" w:cs="Arial"/>
+          <w:sz w:val="24"/>
+          <w:szCs w:val="24"/>
+        </w:rPr>
+        <w:lastRenderedPageBreak/>
+        <w:t>condition</w:t>
       </w:r>
       <w:del w:id="398" w:author="Di Lego Goncalves, Vanessa" w:date="2023-06-22T10:44:00Z">
         <w:r>
@@ -9552,80 +9589,6 @@
           </w:rPrChange>
         </w:rPr>
       </w:pPr>
-      <w:del w:id="402" w:author="Author" w:date="2023-06-22T19:31:00Z">
-        <w:r>
-          <w:rPr>
-            <w:rFonts w:ascii="Arial" w:eastAsia="Arial" w:hAnsi="Arial" w:cs="Arial"/>
-            <w:b/>
-            <w:bCs/>
-            <w:iCs/>
-            <w:sz w:val="24"/>
-            <w:szCs w:val="24"/>
-            <w:rPrChange w:id="403" w:author="Author" w:date="2023-06-22T19:30:00Z">
-              <w:rPr>
-                <w:rFonts w:ascii="Arial" w:eastAsia="Arial" w:hAnsi="Arial" w:cs="Arial"/>
-                <w:i/>
-                <w:sz w:val="24"/>
-                <w:szCs w:val="24"/>
-              </w:rPr>
-            </w:rPrChange>
-          </w:rPr>
-          <w:delText>Estimating and d</w:delText>
-        </w:r>
-        <w:r>
-          <w:rPr>
-            <w:rFonts w:ascii="Arial" w:eastAsia="Arial" w:hAnsi="Arial" w:cs="Arial"/>
-            <w:b/>
-            <w:bCs/>
-            <w:iCs/>
-            <w:sz w:val="24"/>
-            <w:szCs w:val="24"/>
-            <w:rPrChange w:id="404" w:author="Author" w:date="2023-06-22T19:30:00Z">
-              <w:rPr>
-                <w:rFonts w:ascii="Arial" w:eastAsia="Arial" w:hAnsi="Arial" w:cs="Arial"/>
-                <w:i/>
-                <w:sz w:val="24"/>
-                <w:szCs w:val="24"/>
-              </w:rPr>
-            </w:rPrChange>
-          </w:rPr>
-          <w:delText xml:space="preserve">ecomposing </w:delText>
-        </w:r>
-      </w:del>
-      <w:ins w:id="405" w:author="Author" w:date="2023-06-22T19:31:00Z">
-        <w:r>
-          <w:rPr>
-            <w:rFonts w:ascii="Arial" w:eastAsia="Arial" w:hAnsi="Arial" w:cs="Arial"/>
-            <w:b/>
-            <w:bCs/>
-            <w:iCs/>
-            <w:sz w:val="24"/>
-            <w:szCs w:val="24"/>
-          </w:rPr>
-          <w:t>T</w:t>
-        </w:r>
-      </w:ins>
-      <w:del w:id="406" w:author="Author" w:date="2023-06-22T19:31:00Z">
-        <w:r>
-          <w:rPr>
-            <w:rFonts w:ascii="Arial" w:eastAsia="Arial" w:hAnsi="Arial" w:cs="Arial"/>
-            <w:b/>
-            <w:bCs/>
-            <w:iCs/>
-            <w:sz w:val="24"/>
-            <w:szCs w:val="24"/>
-            <w:rPrChange w:id="407" w:author="Author" w:date="2023-06-22T19:30:00Z">
-              <w:rPr>
-                <w:rFonts w:ascii="Arial" w:eastAsia="Arial" w:hAnsi="Arial" w:cs="Arial"/>
-                <w:i/>
-                <w:sz w:val="24"/>
-                <w:szCs w:val="24"/>
-              </w:rPr>
-            </w:rPrChange>
-          </w:rPr>
-          <w:delText>t</w:delText>
-        </w:r>
-      </w:del>
       <w:r>
         <w:rPr>
           <w:rFonts w:ascii="Arial" w:eastAsia="Arial" w:hAnsi="Arial" w:cs="Arial"/>
@@ -9634,7 +9597,7 @@
           <w:iCs/>
           <w:sz w:val="24"/>
           <w:szCs w:val="24"/>
-          <w:rPrChange w:id="408" w:author="Author" w:date="2023-06-22T19:30:00Z">
+          <w:rPrChange w:id="402" w:author="Author" w:date="2023-06-22T19:30:00Z">
             <w:rPr>
               <w:rFonts w:ascii="Arial" w:eastAsia="Arial" w:hAnsi="Arial" w:cs="Arial"/>
               <w:i/>
@@ -9643,9 +9606,8 @@
             </w:rPr>
           </w:rPrChange>
         </w:rPr>
-        <w:t xml:space="preserve">he </w:t>
-      </w:r>
-      <w:proofErr w:type="gramStart"/>
+        <w:t>Estimating and d</w:t>
+      </w:r>
       <w:r>
         <w:rPr>
           <w:rFonts w:ascii="Arial" w:eastAsia="Arial" w:hAnsi="Arial" w:cs="Arial"/>
@@ -9654,7 +9616,7 @@
           <w:iCs/>
           <w:sz w:val="24"/>
           <w:szCs w:val="24"/>
-          <w:rPrChange w:id="409" w:author="Author" w:date="2023-06-22T19:30:00Z">
+          <w:rPrChange w:id="403" w:author="Author" w:date="2023-06-22T19:30:00Z">
             <w:rPr>
               <w:rFonts w:ascii="Arial" w:eastAsia="Arial" w:hAnsi="Arial" w:cs="Arial"/>
               <w:i/>
@@ -9663,9 +9625,8 @@
             </w:rPr>
           </w:rPrChange>
         </w:rPr>
-        <w:t>gender</w:t>
-      </w:r>
-      <w:proofErr w:type="gramEnd"/>
+        <w:t xml:space="preserve">ecomposing the </w:t>
+      </w:r>
       <w:r>
         <w:rPr>
           <w:rFonts w:ascii="Arial" w:eastAsia="Arial" w:hAnsi="Arial" w:cs="Arial"/>
@@ -9674,7 +9635,7 @@
           <w:iCs/>
           <w:sz w:val="24"/>
           <w:szCs w:val="24"/>
-          <w:rPrChange w:id="410" w:author="Author" w:date="2023-06-22T19:30:00Z">
+          <w:rPrChange w:id="404" w:author="Author" w:date="2023-06-22T19:30:00Z">
             <w:rPr>
               <w:rFonts w:ascii="Arial" w:eastAsia="Arial" w:hAnsi="Arial" w:cs="Arial"/>
               <w:i/>
@@ -9683,7 +9644,7 @@
             </w:rPr>
           </w:rPrChange>
         </w:rPr>
-        <w:t xml:space="preserve"> </w:t>
+        <w:t xml:space="preserve">gender </w:t>
       </w:r>
       <w:r>
         <w:rPr>
@@ -9693,7 +9654,7 @@
           <w:iCs/>
           <w:sz w:val="24"/>
           <w:szCs w:val="24"/>
-          <w:rPrChange w:id="411" w:author="Author" w:date="2023-06-22T19:30:00Z">
+          <w:rPrChange w:id="405" w:author="Author" w:date="2023-06-22T19:30:00Z">
             <w:rPr>
               <w:rFonts w:ascii="Arial" w:eastAsia="Arial" w:hAnsi="Arial" w:cs="Arial"/>
               <w:i/>
@@ -9702,42 +9663,9 @@
             </w:rPr>
           </w:rPrChange>
         </w:rPr>
-        <w:t xml:space="preserve">gap </w:t>
-      </w:r>
-      <w:ins w:id="412" w:author="Author" w:date="2023-06-22T19:31:00Z">
-        <w:r>
-          <w:rPr>
-            <w:rFonts w:ascii="Arial" w:eastAsia="Arial" w:hAnsi="Arial" w:cs="Arial"/>
-            <w:b/>
-            <w:bCs/>
-            <w:iCs/>
-            <w:sz w:val="24"/>
-            <w:szCs w:val="24"/>
-          </w:rPr>
-          <w:t>and</w:t>
-        </w:r>
-      </w:ins>
-      <w:del w:id="413" w:author="Author" w:date="2023-06-22T19:31:00Z">
-        <w:r>
-          <w:rPr>
-            <w:rFonts w:ascii="Arial" w:eastAsia="Arial" w:hAnsi="Arial" w:cs="Arial"/>
-            <w:b/>
-            <w:bCs/>
-            <w:iCs/>
-            <w:sz w:val="24"/>
-            <w:szCs w:val="24"/>
-            <w:rPrChange w:id="414" w:author="Author" w:date="2023-06-22T19:30:00Z">
-              <w:rPr>
-                <w:rFonts w:ascii="Arial" w:eastAsia="Arial" w:hAnsi="Arial" w:cs="Arial"/>
-                <w:i/>
-                <w:sz w:val="24"/>
-                <w:szCs w:val="24"/>
-              </w:rPr>
-            </w:rPrChange>
-          </w:rPr>
-          <w:delText>into</w:delText>
-        </w:r>
-      </w:del>
+        <w:t xml:space="preserve">gap into contributions of mortality, </w:t>
+      </w:r>
+      <w:proofErr w:type="gramStart"/>
       <w:r>
         <w:rPr>
           <w:rFonts w:ascii="Arial" w:eastAsia="Arial" w:hAnsi="Arial" w:cs="Arial"/>
@@ -9746,7 +9674,7 @@
           <w:iCs/>
           <w:sz w:val="24"/>
           <w:szCs w:val="24"/>
-          <w:rPrChange w:id="415" w:author="Author" w:date="2023-06-22T19:30:00Z">
+          <w:rPrChange w:id="406" w:author="Author" w:date="2023-06-22T19:30:00Z">
             <w:rPr>
               <w:rFonts w:ascii="Arial" w:eastAsia="Arial" w:hAnsi="Arial" w:cs="Arial"/>
               <w:i/>
@@ -9755,7 +9683,27 @@
             </w:rPr>
           </w:rPrChange>
         </w:rPr>
-        <w:t xml:space="preserve"> contributions of mortality, disability and chronic conditions</w:t>
+        <w:t>disability</w:t>
+      </w:r>
+      <w:proofErr w:type="gramEnd"/>
+      <w:r>
+        <w:rPr>
+          <w:rFonts w:ascii="Arial" w:eastAsia="Arial" w:hAnsi="Arial" w:cs="Arial"/>
+          <w:b/>
+          <w:bCs/>
+          <w:iCs/>
+          <w:sz w:val="24"/>
+          <w:szCs w:val="24"/>
+          <w:rPrChange w:id="407" w:author="Author" w:date="2023-06-22T19:30:00Z">
+            <w:rPr>
+              <w:rFonts w:ascii="Arial" w:eastAsia="Arial" w:hAnsi="Arial" w:cs="Arial"/>
+              <w:i/>
+              <w:sz w:val="24"/>
+              <w:szCs w:val="24"/>
+            </w:rPr>
+          </w:rPrChange>
+        </w:rPr>
+        <w:t xml:space="preserve"> and chronic conditions</w:t>
       </w:r>
     </w:p>
     <w:p>
@@ -9790,20 +9738,20 @@
         <w:spacing w:after="0" w:line="360" w:lineRule="auto"/>
         <w:jc w:val="both"/>
         <w:rPr>
-          <w:ins w:id="416" w:author="Author" w:date="2023-06-23T10:31:00Z"/>
+          <w:ins w:id="408" w:author="Author" w:date="2023-06-23T10:31:00Z"/>
           <w:rFonts w:ascii="Arial" w:eastAsia="Arial" w:hAnsi="Arial" w:cs="Arial"/>
           <w:sz w:val="24"/>
           <w:szCs w:val="24"/>
         </w:rPr>
       </w:pPr>
-      <w:ins w:id="417" w:author="Nepomuceno, Marilia" w:date="2023-05-22T16:14:00Z">
+      <w:ins w:id="409" w:author="Nepomuceno, Marilia" w:date="2023-05-22T16:14:00Z">
         <w:r>
           <w:rPr>
             <w:rFonts w:ascii="Arial" w:eastAsia="Arial" w:hAnsi="Arial" w:cs="Arial"/>
             <w:sz w:val="24"/>
             <w:szCs w:val="24"/>
             <w:highlight w:val="yellow"/>
-            <w:rPrChange w:id="418" w:author="Nepomuceno, Marilia" w:date="2023-05-22T16:16:00Z">
+            <w:rPrChange w:id="410" w:author="Nepomuceno, Marilia" w:date="2023-05-22T16:16:00Z">
               <w:rPr>
                 <w:rFonts w:ascii="Arial" w:eastAsia="Arial" w:hAnsi="Arial" w:cs="Arial"/>
                 <w:sz w:val="24"/>
@@ -9814,14 +9762,14 @@
           <w:t>I think that before we start writing about the components of the gap we should w</w:t>
         </w:r>
       </w:ins>
-      <w:ins w:id="419" w:author="Nepomuceno, Marilia" w:date="2023-05-22T16:15:00Z">
+      <w:ins w:id="411" w:author="Nepomuceno, Marilia" w:date="2023-05-22T16:15:00Z">
         <w:r>
           <w:rPr>
             <w:rFonts w:ascii="Arial" w:eastAsia="Arial" w:hAnsi="Arial" w:cs="Arial"/>
             <w:sz w:val="24"/>
             <w:szCs w:val="24"/>
             <w:highlight w:val="yellow"/>
-            <w:rPrChange w:id="420" w:author="Nepomuceno, Marilia" w:date="2023-05-22T16:16:00Z">
+            <w:rPrChange w:id="412" w:author="Nepomuceno, Marilia" w:date="2023-05-22T16:16:00Z">
               <w:rPr>
                 <w:rFonts w:ascii="Arial" w:eastAsia="Arial" w:hAnsi="Arial" w:cs="Arial"/>
                 <w:sz w:val="24"/>
@@ -9832,7 +9780,7 @@
           <w:t>rite about the total gap.</w:t>
         </w:r>
       </w:ins>
-      <w:ins w:id="421" w:author="Nepomuceno, Marilia" w:date="2023-05-22T16:16:00Z">
+      <w:ins w:id="413" w:author="Nepomuceno, Marilia" w:date="2023-05-22T16:16:00Z">
         <w:r>
           <w:rPr>
             <w:rFonts w:ascii="Arial" w:eastAsia="Arial" w:hAnsi="Arial" w:cs="Arial"/>
@@ -9843,7 +9791,7 @@
           <w:t xml:space="preserve"> I am thinking if we should show table 1 before</w:t>
         </w:r>
       </w:ins>
-      <w:ins w:id="422" w:author="Nepomuceno, Marilia" w:date="2023-05-22T16:17:00Z">
+      <w:ins w:id="414" w:author="Nepomuceno, Marilia" w:date="2023-05-22T16:17:00Z">
         <w:r>
           <w:rPr>
             <w:rFonts w:ascii="Arial" w:eastAsia="Arial" w:hAnsi="Arial" w:cs="Arial"/>
@@ -9854,7 +9802,7 @@
           <w:t xml:space="preserve"> or maybe include another bar in Panel A with the total gap</w:t>
         </w:r>
       </w:ins>
-      <w:ins w:id="423" w:author="Nepomuceno, Marilia" w:date="2023-05-22T16:16:00Z">
+      <w:ins w:id="415" w:author="Nepomuceno, Marilia" w:date="2023-05-22T16:16:00Z">
         <w:r>
           <w:rPr>
             <w:rFonts w:ascii="Arial" w:eastAsia="Arial" w:hAnsi="Arial" w:cs="Arial"/>
@@ -9879,7 +9827,7 @@
         <w:spacing w:after="0" w:line="360" w:lineRule="auto"/>
         <w:jc w:val="both"/>
         <w:rPr>
-          <w:ins w:id="424" w:author="Author" w:date="2023-06-23T10:31:00Z"/>
+          <w:ins w:id="416" w:author="Author" w:date="2023-06-23T12:19:00Z"/>
           <w:rFonts w:ascii="Arial" w:eastAsia="Arial" w:hAnsi="Arial" w:cs="Arial"/>
           <w:sz w:val="24"/>
           <w:szCs w:val="24"/>
@@ -9899,8 +9847,7 @@
         <w:spacing w:after="0" w:line="360" w:lineRule="auto"/>
         <w:jc w:val="both"/>
         <w:rPr>
-          <w:ins w:id="425" w:author="Nepomuceno, Marilia" w:date="2023-05-22T16:14:00Z"/>
-          <w:del w:id="426" w:author="Author" w:date="2023-06-23T10:32:00Z"/>
+          <w:ins w:id="417" w:author="Author" w:date="2023-06-23T12:19:00Z"/>
           <w:rFonts w:ascii="Arial" w:eastAsia="Arial" w:hAnsi="Arial" w:cs="Arial"/>
           <w:sz w:val="24"/>
           <w:szCs w:val="24"/>
@@ -9920,213 +9867,63 @@
         <w:spacing w:after="0" w:line="360" w:lineRule="auto"/>
         <w:jc w:val="both"/>
         <w:rPr>
+          <w:ins w:id="418" w:author="Author" w:date="2023-06-23T12:19:00Z"/>
           <w:rFonts w:ascii="Arial" w:eastAsia="Arial" w:hAnsi="Arial" w:cs="Arial"/>
           <w:sz w:val="24"/>
           <w:szCs w:val="24"/>
         </w:rPr>
       </w:pPr>
-      <w:r>
-        <w:rPr>
-          <w:rFonts w:ascii="Arial" w:eastAsia="Arial" w:hAnsi="Arial" w:cs="Arial"/>
-          <w:sz w:val="24"/>
-          <w:szCs w:val="24"/>
-        </w:rPr>
-        <w:t xml:space="preserve">Figure 2 shows the </w:t>
-      </w:r>
-      <w:r>
-        <w:rPr>
-          <w:rFonts w:ascii="Arial" w:eastAsia="Arial" w:hAnsi="Arial" w:cs="Arial"/>
-          <w:sz w:val="24"/>
-          <w:szCs w:val="24"/>
-        </w:rPr>
-        <w:t xml:space="preserve">gender gap in DFLE and its </w:t>
-      </w:r>
-      <w:r>
-        <w:rPr>
-          <w:rFonts w:ascii="Arial" w:eastAsia="Arial" w:hAnsi="Arial" w:cs="Arial"/>
-          <w:sz w:val="24"/>
-          <w:szCs w:val="24"/>
-        </w:rPr>
-        <w:t xml:space="preserve">decomposition into mortality and disability effects </w:t>
-      </w:r>
-      <w:r>
-        <w:rPr>
-          <w:rFonts w:ascii="Arial" w:eastAsia="Arial" w:hAnsi="Arial" w:cs="Arial"/>
-          <w:sz w:val="24"/>
-          <w:szCs w:val="24"/>
-        </w:rPr>
-        <w:t xml:space="preserve">at </w:t>
-      </w:r>
-      <w:r>
-        <w:rPr>
-          <w:rFonts w:ascii="Arial" w:eastAsia="Arial" w:hAnsi="Arial" w:cs="Arial"/>
-          <w:sz w:val="24"/>
-          <w:szCs w:val="24"/>
-        </w:rPr>
-        <w:t xml:space="preserve">age 60 </w:t>
-      </w:r>
-      <w:r>
-        <w:rPr>
-          <w:rFonts w:ascii="Arial" w:eastAsia="Arial" w:hAnsi="Arial" w:cs="Arial"/>
-          <w:sz w:val="24"/>
-          <w:szCs w:val="24"/>
-        </w:rPr>
-        <w:t>for all countries</w:t>
-      </w:r>
-      <w:r>
-        <w:rPr>
-          <w:rFonts w:ascii="Arial" w:eastAsia="Arial" w:hAnsi="Arial" w:cs="Arial"/>
-          <w:sz w:val="24"/>
-          <w:szCs w:val="24"/>
-        </w:rPr>
-        <w:t xml:space="preserve"> (see Table 1 for all values for each country with confidence intervals)</w:t>
-      </w:r>
-      <w:r>
-        <w:rPr>
-          <w:rFonts w:ascii="Arial" w:eastAsia="Arial" w:hAnsi="Arial" w:cs="Arial"/>
-          <w:sz w:val="24"/>
-          <w:szCs w:val="24"/>
-        </w:rPr>
-        <w:t xml:space="preserve">. </w:t>
-      </w:r>
-      <w:r>
-        <w:rPr>
-          <w:rFonts w:ascii="Arial" w:eastAsia="Arial" w:hAnsi="Arial" w:cs="Arial"/>
-          <w:sz w:val="24"/>
-          <w:szCs w:val="24"/>
-        </w:rPr>
-        <w:t>T</w:t>
-      </w:r>
-      <w:r>
-        <w:rPr>
-          <w:rFonts w:ascii="Arial" w:eastAsia="Arial" w:hAnsi="Arial" w:cs="Arial"/>
-          <w:sz w:val="24"/>
-          <w:szCs w:val="24"/>
-        </w:rPr>
-        <w:t xml:space="preserve">he sum of the mortality and disability </w:t>
-      </w:r>
-      <w:r>
-        <w:rPr>
-          <w:rFonts w:ascii="Arial" w:eastAsia="Arial" w:hAnsi="Arial" w:cs="Arial"/>
-          <w:sz w:val="24"/>
-          <w:szCs w:val="24"/>
-        </w:rPr>
-        <w:t xml:space="preserve">components </w:t>
-      </w:r>
-      <w:r>
-        <w:rPr>
-          <w:rFonts w:ascii="Arial" w:eastAsia="Arial" w:hAnsi="Arial" w:cs="Arial"/>
-          <w:sz w:val="24"/>
-          <w:szCs w:val="24"/>
-        </w:rPr>
-        <w:t>correspond</w:t>
-      </w:r>
-      <w:r>
-        <w:rPr>
-          <w:rFonts w:ascii="Arial" w:eastAsia="Arial" w:hAnsi="Arial" w:cs="Arial"/>
-          <w:sz w:val="24"/>
-          <w:szCs w:val="24"/>
-        </w:rPr>
-        <w:t xml:space="preserve"> to the total gender gap</w:t>
-      </w:r>
-      <w:r>
-        <w:rPr>
-          <w:rFonts w:ascii="Arial" w:eastAsia="Arial" w:hAnsi="Arial" w:cs="Arial"/>
-          <w:sz w:val="24"/>
-          <w:szCs w:val="24"/>
-        </w:rPr>
-        <w:t xml:space="preserve"> (women-men)</w:t>
-      </w:r>
-      <w:r>
-        <w:rPr>
-          <w:rFonts w:ascii="Arial" w:eastAsia="Arial" w:hAnsi="Arial" w:cs="Arial"/>
-          <w:sz w:val="24"/>
-          <w:szCs w:val="24"/>
-        </w:rPr>
-        <w:t>. The mortality component is positive, which means that it contributes to increase the gender gap</w:t>
-      </w:r>
-      <w:r>
-        <w:rPr>
-          <w:rFonts w:ascii="Arial" w:eastAsia="Arial" w:hAnsi="Arial" w:cs="Arial"/>
-          <w:sz w:val="24"/>
-          <w:szCs w:val="24"/>
-        </w:rPr>
-        <w:t xml:space="preserve"> (women have advantage)</w:t>
-      </w:r>
-      <w:r>
-        <w:rPr>
-          <w:rFonts w:ascii="Arial" w:eastAsia="Arial" w:hAnsi="Arial" w:cs="Arial"/>
-          <w:sz w:val="24"/>
-          <w:szCs w:val="24"/>
-        </w:rPr>
-        <w:t>, while the disability part is</w:t>
-      </w:r>
-      <w:r>
-        <w:rPr>
-          <w:rFonts w:ascii="Arial" w:eastAsia="Arial" w:hAnsi="Arial" w:cs="Arial"/>
-          <w:sz w:val="24"/>
-          <w:szCs w:val="24"/>
-        </w:rPr>
-        <w:t xml:space="preserve"> </w:t>
-      </w:r>
-      <w:r>
-        <w:rPr>
-          <w:rFonts w:ascii="Arial" w:eastAsia="Arial" w:hAnsi="Arial" w:cs="Arial"/>
-          <w:sz w:val="24"/>
-          <w:szCs w:val="24"/>
-        </w:rPr>
-        <w:t>negative</w:t>
-      </w:r>
-      <w:r>
-        <w:rPr>
-          <w:rFonts w:ascii="Arial" w:eastAsia="Arial" w:hAnsi="Arial" w:cs="Arial"/>
-          <w:sz w:val="24"/>
-          <w:szCs w:val="24"/>
-        </w:rPr>
-        <w:t xml:space="preserve"> (</w:t>
-      </w:r>
-      <w:proofErr w:type="gramStart"/>
-      <w:r>
-        <w:rPr>
-          <w:rFonts w:ascii="Arial" w:eastAsia="Arial" w:hAnsi="Arial" w:cs="Arial"/>
-          <w:sz w:val="24"/>
-          <w:szCs w:val="24"/>
-        </w:rPr>
-        <w:t>with the exception of</w:t>
-      </w:r>
-      <w:proofErr w:type="gramEnd"/>
-      <w:r>
-        <w:rPr>
-          <w:rFonts w:ascii="Arial" w:eastAsia="Arial" w:hAnsi="Arial" w:cs="Arial"/>
-          <w:sz w:val="24"/>
-          <w:szCs w:val="24"/>
-        </w:rPr>
-        <w:t xml:space="preserve"> Denmark)</w:t>
-      </w:r>
-      <w:r>
-        <w:rPr>
-          <w:rFonts w:ascii="Arial" w:eastAsia="Arial" w:hAnsi="Arial" w:cs="Arial"/>
-          <w:sz w:val="24"/>
-          <w:szCs w:val="24"/>
-        </w:rPr>
-        <w:t>, contributing to decrease the gap (</w:t>
-      </w:r>
-      <w:r>
-        <w:rPr>
-          <w:rFonts w:ascii="Arial" w:eastAsia="Arial" w:hAnsi="Arial" w:cs="Arial"/>
-          <w:sz w:val="24"/>
-          <w:szCs w:val="24"/>
-        </w:rPr>
-        <w:t>women have the disadvantage</w:t>
-      </w:r>
-      <w:r>
-        <w:rPr>
-          <w:rFonts w:ascii="Arial" w:eastAsia="Arial" w:hAnsi="Arial" w:cs="Arial"/>
-          <w:sz w:val="24"/>
-          <w:szCs w:val="24"/>
-        </w:rPr>
-        <w:t xml:space="preserve">). </w:t>
-      </w:r>
+      <w:ins w:id="419" w:author="Author" w:date="2023-06-23T12:22:00Z">
+        <w:r>
+          <w:rPr>
+            <w:rFonts w:ascii="Arial" w:eastAsia="Arial" w:hAnsi="Arial" w:cs="Arial"/>
+            <w:noProof/>
+            <w:sz w:val="24"/>
+            <w:szCs w:val="24"/>
+          </w:rPr>
+          <w:drawing>
+            <wp:inline distT="0" distB="0" distL="0" distR="0" wp14:anchorId="2DE50487" wp14:editId="77B1C5B8">
+              <wp:extent cx="6506631" cy="4428877"/>
+              <wp:effectExtent l="0" t="0" r="8890" b="0"/>
+              <wp:docPr id="1287363006" name="Picture 2"/>
+              <wp:cNvGraphicFramePr>
+                <a:graphicFrameLocks xmlns:a="http://schemas.openxmlformats.org/drawingml/2006/main" noChangeAspect="1"/>
+              </wp:cNvGraphicFramePr>
+              <a:graphic xmlns:a="http://schemas.openxmlformats.org/drawingml/2006/main">
+                <a:graphicData uri="http://schemas.openxmlformats.org/drawingml/2006/picture">
+                  <pic:pic xmlns:pic="http://schemas.openxmlformats.org/drawingml/2006/picture">
+                    <pic:nvPicPr>
+                      <pic:cNvPr id="1287363006" name="Picture 1287363006"/>
+                      <pic:cNvPicPr/>
+                    </pic:nvPicPr>
+                    <pic:blipFill>
+                      <a:blip r:embed="rId14" cstate="print">
+                        <a:extLst>
+                          <a:ext uri="{28A0092B-C50C-407E-A947-70E740481C1C}">
+                            <a14:useLocalDpi xmlns:a14="http://schemas.microsoft.com/office/drawing/2010/main" val="0"/>
+                          </a:ext>
+                        </a:extLst>
+                      </a:blip>
+                      <a:stretch>
+                        <a:fillRect/>
+                      </a:stretch>
+                    </pic:blipFill>
+                    <pic:spPr>
+                      <a:xfrm>
+                        <a:off x="0" y="0"/>
+                        <a:ext cx="6513422" cy="4433499"/>
+                      </a:xfrm>
+                      <a:prstGeom prst="rect">
+                        <a:avLst/>
+                      </a:prstGeom>
+                    </pic:spPr>
+                  </pic:pic>
+                </a:graphicData>
+              </a:graphic>
+            </wp:inline>
+          </w:drawing>
+        </w:r>
+      </w:ins>
     </w:p>
     <w:p>
       <w:pPr>
@@ -10141,6 +9938,7 @@
         <w:spacing w:after="0" w:line="360" w:lineRule="auto"/>
         <w:jc w:val="both"/>
         <w:rPr>
+          <w:ins w:id="420" w:author="Author" w:date="2023-06-23T12:19:00Z"/>
           <w:rFonts w:ascii="Arial" w:eastAsia="Arial" w:hAnsi="Arial" w:cs="Arial"/>
           <w:sz w:val="24"/>
           <w:szCs w:val="24"/>
@@ -10160,529 +9958,10 @@
         <w:spacing w:after="0" w:line="360" w:lineRule="auto"/>
         <w:jc w:val="both"/>
         <w:rPr>
-          <w:rFonts w:ascii="Arial" w:eastAsia="Arial" w:hAnsi="Arial" w:cs="Arial"/>
-          <w:sz w:val="24"/>
-          <w:szCs w:val="24"/>
-        </w:rPr>
-      </w:pPr>
-      <w:r>
-        <w:rPr>
-          <w:rFonts w:ascii="Arial" w:eastAsia="Arial" w:hAnsi="Arial" w:cs="Arial"/>
-          <w:sz w:val="24"/>
-          <w:szCs w:val="24"/>
-        </w:rPr>
-        <w:t xml:space="preserve">In Panel B we highlight the countries </w:t>
-      </w:r>
-      <w:r>
-        <w:rPr>
-          <w:rFonts w:ascii="Arial" w:eastAsia="Arial" w:hAnsi="Arial" w:cs="Arial"/>
-          <w:sz w:val="24"/>
-          <w:szCs w:val="24"/>
-        </w:rPr>
-        <w:t>according to</w:t>
-      </w:r>
-      <w:r>
-        <w:rPr>
-          <w:rFonts w:ascii="Arial" w:eastAsia="Arial" w:hAnsi="Arial" w:cs="Arial"/>
-          <w:sz w:val="24"/>
-          <w:szCs w:val="24"/>
-        </w:rPr>
-        <w:t xml:space="preserve"> total gender gaps in DFLE</w:t>
-      </w:r>
-      <w:r>
-        <w:rPr>
-          <w:rFonts w:ascii="Arial" w:eastAsia="Arial" w:hAnsi="Arial" w:cs="Arial"/>
-          <w:sz w:val="24"/>
-          <w:szCs w:val="24"/>
-        </w:rPr>
-        <w:t xml:space="preserve"> and their corresponding </w:t>
-      </w:r>
-      <w:r>
-        <w:rPr>
-          <w:rFonts w:ascii="Arial" w:eastAsia="Arial" w:hAnsi="Arial" w:cs="Arial"/>
-          <w:sz w:val="24"/>
-          <w:szCs w:val="24"/>
-        </w:rPr>
-        <w:t xml:space="preserve">mortality and disability effects. </w:t>
-      </w:r>
-      <w:r>
-        <w:rPr>
-          <w:rFonts w:ascii="Arial" w:eastAsia="Arial" w:hAnsi="Arial" w:cs="Arial"/>
-          <w:sz w:val="24"/>
-          <w:szCs w:val="24"/>
-        </w:rPr>
-        <w:t>India and Portugal</w:t>
-      </w:r>
-      <w:r>
-        <w:rPr>
-          <w:rFonts w:ascii="Arial" w:eastAsia="Arial" w:hAnsi="Arial" w:cs="Arial"/>
-          <w:sz w:val="24"/>
-          <w:szCs w:val="24"/>
-        </w:rPr>
-        <w:t xml:space="preserve"> </w:t>
-      </w:r>
-      <w:r>
-        <w:rPr>
-          <w:rFonts w:ascii="Arial" w:eastAsia="Arial" w:hAnsi="Arial" w:cs="Arial"/>
-          <w:sz w:val="24"/>
-          <w:szCs w:val="24"/>
-        </w:rPr>
-        <w:t xml:space="preserve">are among the countries with the lowest gender gaps in DFLE </w:t>
-      </w:r>
-      <w:r>
-        <w:rPr>
-          <w:rFonts w:ascii="Arial" w:eastAsia="Arial" w:hAnsi="Arial" w:cs="Arial"/>
-          <w:sz w:val="24"/>
-          <w:szCs w:val="24"/>
-        </w:rPr>
-        <w:t>at ages 60</w:t>
-      </w:r>
-      <w:ins w:id="427" w:author="Author" w:date="2023-06-22T19:32:00Z">
-        <w:r>
-          <w:rPr>
-            <w:rFonts w:ascii="Arial" w:eastAsia="Arial" w:hAnsi="Arial" w:cs="Arial"/>
-            <w:sz w:val="24"/>
-            <w:szCs w:val="24"/>
-          </w:rPr>
-          <w:t xml:space="preserve"> y and </w:t>
-        </w:r>
-        <w:r>
-          <w:rPr>
-            <w:rFonts w:ascii="Arial" w:eastAsia="Arial" w:hAnsi="Arial" w:cs="Arial"/>
-            <w:sz w:val="24"/>
-            <w:szCs w:val="24"/>
-          </w:rPr>
-          <w:t>over</w:t>
-        </w:r>
-      </w:ins>
-      <w:del w:id="428" w:author="Author" w:date="2023-06-22T19:32:00Z">
-        <w:r>
-          <w:rPr>
-            <w:rFonts w:ascii="Arial" w:eastAsia="Arial" w:hAnsi="Arial" w:cs="Arial"/>
-            <w:sz w:val="24"/>
-            <w:szCs w:val="24"/>
-          </w:rPr>
-          <w:delText>+</w:delText>
-        </w:r>
-      </w:del>
-      <w:r>
-        <w:rPr>
-          <w:rFonts w:ascii="Arial" w:eastAsia="Arial" w:hAnsi="Arial" w:cs="Arial"/>
-          <w:sz w:val="24"/>
-          <w:szCs w:val="24"/>
-        </w:rPr>
-        <w:t xml:space="preserve"> (-</w:t>
-      </w:r>
-      <w:r>
-        <w:rPr>
-          <w:rFonts w:ascii="Arial" w:eastAsia="Arial" w:hAnsi="Arial" w:cs="Arial"/>
-          <w:sz w:val="24"/>
-          <w:szCs w:val="24"/>
-        </w:rPr>
-        <w:t>0.1</w:t>
-      </w:r>
-      <w:r>
-        <w:rPr>
-          <w:rFonts w:ascii="Arial" w:eastAsia="Arial" w:hAnsi="Arial" w:cs="Arial"/>
-          <w:sz w:val="24"/>
-          <w:szCs w:val="24"/>
-        </w:rPr>
-        <w:t>6</w:t>
-      </w:r>
-      <w:r>
-        <w:rPr>
-          <w:rFonts w:ascii="Arial" w:eastAsia="Arial" w:hAnsi="Arial" w:cs="Arial"/>
-          <w:sz w:val="24"/>
-          <w:szCs w:val="24"/>
-        </w:rPr>
-        <w:t xml:space="preserve"> and -0.3</w:t>
-      </w:r>
-      <w:r>
-        <w:rPr>
-          <w:rFonts w:ascii="Arial" w:eastAsia="Arial" w:hAnsi="Arial" w:cs="Arial"/>
-          <w:sz w:val="24"/>
-          <w:szCs w:val="24"/>
-        </w:rPr>
-        <w:t>6</w:t>
-      </w:r>
-      <w:r>
-        <w:rPr>
-          <w:rFonts w:ascii="Arial" w:eastAsia="Arial" w:hAnsi="Arial" w:cs="Arial"/>
-          <w:sz w:val="24"/>
-          <w:szCs w:val="24"/>
-        </w:rPr>
-        <w:t>, respectively</w:t>
-      </w:r>
-      <w:r>
-        <w:rPr>
-          <w:rFonts w:ascii="Arial" w:eastAsia="Arial" w:hAnsi="Arial" w:cs="Arial"/>
-          <w:sz w:val="24"/>
-          <w:szCs w:val="24"/>
-        </w:rPr>
-        <w:t>)</w:t>
-      </w:r>
-      <w:r>
-        <w:rPr>
-          <w:rFonts w:ascii="Arial" w:eastAsia="Arial" w:hAnsi="Arial" w:cs="Arial"/>
-          <w:sz w:val="24"/>
-          <w:szCs w:val="24"/>
-        </w:rPr>
-        <w:t xml:space="preserve">, but experience a substantial effect of disability and mortality, which go in opposite directions, </w:t>
-      </w:r>
-      <w:r>
-        <w:rPr>
-          <w:rFonts w:ascii="Arial" w:eastAsia="Arial" w:hAnsi="Arial" w:cs="Arial"/>
-          <w:sz w:val="24"/>
-          <w:szCs w:val="24"/>
-        </w:rPr>
-        <w:t xml:space="preserve">almost </w:t>
-      </w:r>
-      <w:r>
-        <w:rPr>
-          <w:rFonts w:ascii="Arial" w:eastAsia="Arial" w:hAnsi="Arial" w:cs="Arial"/>
-          <w:sz w:val="24"/>
-          <w:szCs w:val="24"/>
-        </w:rPr>
-        <w:t xml:space="preserve">offsetting each other. </w:t>
-      </w:r>
-      <w:r>
-        <w:rPr>
-          <w:rFonts w:ascii="Arial" w:eastAsia="Arial" w:hAnsi="Arial" w:cs="Arial"/>
-          <w:sz w:val="24"/>
-          <w:szCs w:val="24"/>
-        </w:rPr>
-        <w:t xml:space="preserve">However, since the effect </w:t>
-      </w:r>
-      <w:r>
-        <w:rPr>
-          <w:rFonts w:ascii="Arial" w:eastAsia="Arial" w:hAnsi="Arial" w:cs="Arial"/>
-          <w:sz w:val="24"/>
-          <w:szCs w:val="24"/>
-        </w:rPr>
-        <w:lastRenderedPageBreak/>
-        <w:t xml:space="preserve">of disability is </w:t>
-      </w:r>
-      <w:r>
-        <w:rPr>
-          <w:rFonts w:ascii="Arial" w:eastAsia="Arial" w:hAnsi="Arial" w:cs="Arial"/>
-          <w:sz w:val="24"/>
-          <w:szCs w:val="24"/>
-        </w:rPr>
-        <w:t>larger</w:t>
-      </w:r>
-      <w:r>
-        <w:rPr>
-          <w:rFonts w:ascii="Arial" w:eastAsia="Arial" w:hAnsi="Arial" w:cs="Arial"/>
-          <w:sz w:val="24"/>
-          <w:szCs w:val="24"/>
-        </w:rPr>
-        <w:t xml:space="preserve"> than mortality</w:t>
-      </w:r>
-      <w:r>
-        <w:rPr>
-          <w:rFonts w:ascii="Arial" w:eastAsia="Arial" w:hAnsi="Arial" w:cs="Arial"/>
-          <w:sz w:val="24"/>
-          <w:szCs w:val="24"/>
-        </w:rPr>
-        <w:t xml:space="preserve"> </w:t>
-      </w:r>
-      <w:r>
-        <w:rPr>
-          <w:rFonts w:ascii="Arial" w:eastAsia="Arial" w:hAnsi="Arial" w:cs="Arial"/>
-          <w:sz w:val="24"/>
-          <w:szCs w:val="24"/>
-        </w:rPr>
-        <w:t>(-1.2</w:t>
-      </w:r>
-      <w:r>
-        <w:rPr>
-          <w:rFonts w:ascii="Arial" w:eastAsia="Arial" w:hAnsi="Arial" w:cs="Arial"/>
-          <w:sz w:val="24"/>
-          <w:szCs w:val="24"/>
-        </w:rPr>
-        <w:t>5</w:t>
-      </w:r>
-      <w:r>
-        <w:rPr>
-          <w:rFonts w:ascii="Arial" w:eastAsia="Arial" w:hAnsi="Arial" w:cs="Arial"/>
-          <w:sz w:val="24"/>
-          <w:szCs w:val="24"/>
-        </w:rPr>
-        <w:t xml:space="preserve"> and -2.</w:t>
-      </w:r>
-      <w:r>
-        <w:rPr>
-          <w:rFonts w:ascii="Arial" w:eastAsia="Arial" w:hAnsi="Arial" w:cs="Arial"/>
-          <w:sz w:val="24"/>
-          <w:szCs w:val="24"/>
-        </w:rPr>
-        <w:t>69</w:t>
-      </w:r>
-      <w:r>
-        <w:rPr>
-          <w:rFonts w:ascii="Arial" w:eastAsia="Arial" w:hAnsi="Arial" w:cs="Arial"/>
-          <w:sz w:val="24"/>
-          <w:szCs w:val="24"/>
-        </w:rPr>
-        <w:t>, respectively)</w:t>
-      </w:r>
-      <w:r>
-        <w:rPr>
-          <w:rFonts w:ascii="Arial" w:eastAsia="Arial" w:hAnsi="Arial" w:cs="Arial"/>
-          <w:sz w:val="24"/>
-          <w:szCs w:val="24"/>
-        </w:rPr>
-        <w:t>, this leads to a negative gap in DFLE</w:t>
-      </w:r>
-      <w:r>
-        <w:rPr>
-          <w:rFonts w:ascii="Arial" w:eastAsia="Arial" w:hAnsi="Arial" w:cs="Arial"/>
-          <w:sz w:val="24"/>
-          <w:szCs w:val="24"/>
-        </w:rPr>
-        <w:t>,</w:t>
-      </w:r>
-      <w:r>
-        <w:rPr>
-          <w:rFonts w:ascii="Arial" w:eastAsia="Arial" w:hAnsi="Arial" w:cs="Arial"/>
-          <w:sz w:val="24"/>
-          <w:szCs w:val="24"/>
-        </w:rPr>
-        <w:t xml:space="preserve"> </w:t>
-      </w:r>
-      <w:r>
-        <w:rPr>
-          <w:rFonts w:ascii="Arial" w:eastAsia="Arial" w:hAnsi="Arial" w:cs="Arial"/>
-          <w:sz w:val="24"/>
-          <w:szCs w:val="24"/>
-        </w:rPr>
-        <w:t>implying</w:t>
-      </w:r>
-      <w:r>
-        <w:rPr>
-          <w:rFonts w:ascii="Arial" w:eastAsia="Arial" w:hAnsi="Arial" w:cs="Arial"/>
-          <w:sz w:val="24"/>
-          <w:szCs w:val="24"/>
-        </w:rPr>
-        <w:t xml:space="preserve"> that</w:t>
-      </w:r>
-      <w:r>
-        <w:rPr>
-          <w:rFonts w:ascii="Arial" w:eastAsia="Arial" w:hAnsi="Arial" w:cs="Arial"/>
-          <w:sz w:val="24"/>
-          <w:szCs w:val="24"/>
-        </w:rPr>
-        <w:t xml:space="preserve"> </w:t>
-      </w:r>
-      <w:r>
-        <w:rPr>
-          <w:rFonts w:ascii="Arial" w:eastAsia="Arial" w:hAnsi="Arial" w:cs="Arial"/>
-          <w:sz w:val="24"/>
-          <w:szCs w:val="24"/>
-        </w:rPr>
-        <w:t>women have a disadvantage relative to men</w:t>
-      </w:r>
-      <w:r>
-        <w:rPr>
-          <w:rFonts w:ascii="Arial" w:eastAsia="Arial" w:hAnsi="Arial" w:cs="Arial"/>
-          <w:sz w:val="24"/>
-          <w:szCs w:val="24"/>
-        </w:rPr>
-        <w:t xml:space="preserve">. </w:t>
-      </w:r>
-    </w:p>
-    <w:p>
-      <w:pPr>
-        <w:keepNext/>
-        <w:pBdr>
-          <w:top w:val="nil"/>
-          <w:left w:val="nil"/>
-          <w:bottom w:val="nil"/>
-          <w:right w:val="nil"/>
-          <w:between w:val="nil"/>
-        </w:pBdr>
-        <w:spacing w:after="0" w:line="360" w:lineRule="auto"/>
-        <w:jc w:val="both"/>
-        <w:rPr>
-          <w:rFonts w:ascii="Arial" w:eastAsia="Arial" w:hAnsi="Arial" w:cs="Arial"/>
-          <w:sz w:val="24"/>
-          <w:szCs w:val="24"/>
-        </w:rPr>
-      </w:pPr>
-    </w:p>
-    <w:p>
-      <w:pPr>
-        <w:keepNext/>
-        <w:spacing w:before="240" w:after="240" w:line="360" w:lineRule="auto"/>
-        <w:jc w:val="both"/>
-        <w:rPr>
-          <w:rFonts w:ascii="Georgia" w:eastAsia="Georgia" w:hAnsi="Georgia" w:cs="Georgia"/>
-          <w:b/>
-          <w:sz w:val="24"/>
-          <w:szCs w:val="24"/>
-          <w:highlight w:val="white"/>
-        </w:rPr>
-      </w:pPr>
-      <w:r>
-        <w:rPr>
-          <w:rFonts w:ascii="Georgia" w:eastAsia="Georgia" w:hAnsi="Georgia" w:cs="Georgia"/>
-          <w:b/>
-          <w:noProof/>
-          <w:sz w:val="24"/>
-          <w:szCs w:val="24"/>
-        </w:rPr>
-        <w:drawing>
-          <wp:inline distT="0" distB="0" distL="0" distR="0" wp14:anchorId="7F0C9ED7" wp14:editId="1797AE23">
-            <wp:extent cx="6538629" cy="3544784"/>
-            <wp:effectExtent l="0" t="0" r="0" b="0"/>
-            <wp:docPr id="1" name="Picture 1"/>
-            <wp:cNvGraphicFramePr>
-              <a:graphicFrameLocks xmlns:a="http://schemas.openxmlformats.org/drawingml/2006/main" noChangeAspect="1"/>
-            </wp:cNvGraphicFramePr>
-            <a:graphic xmlns:a="http://schemas.openxmlformats.org/drawingml/2006/main">
-              <a:graphicData uri="http://schemas.openxmlformats.org/drawingml/2006/picture">
-                <pic:pic xmlns:pic="http://schemas.openxmlformats.org/drawingml/2006/picture">
-                  <pic:nvPicPr>
-                    <pic:cNvPr id="1" name="fig2_Manuscript.png"/>
-                    <pic:cNvPicPr/>
-                  </pic:nvPicPr>
-                  <pic:blipFill>
-                    <a:blip r:embed="rId14" cstate="print">
-                      <a:extLst>
-                        <a:ext uri="{28A0092B-C50C-407E-A947-70E740481C1C}">
-                          <a14:useLocalDpi xmlns:a14="http://schemas.microsoft.com/office/drawing/2010/main" val="0"/>
-                        </a:ext>
-                      </a:extLst>
-                    </a:blip>
-                    <a:stretch>
-                      <a:fillRect/>
-                    </a:stretch>
-                  </pic:blipFill>
-                  <pic:spPr>
-                    <a:xfrm>
-                      <a:off x="0" y="0"/>
-                      <a:ext cx="6606205" cy="3581419"/>
-                    </a:xfrm>
-                    <a:prstGeom prst="rect">
-                      <a:avLst/>
-                    </a:prstGeom>
-                  </pic:spPr>
-                </pic:pic>
-              </a:graphicData>
-            </a:graphic>
-          </wp:inline>
-        </w:drawing>
-      </w:r>
-    </w:p>
-    <w:p>
-      <w:pPr>
-        <w:keepNext/>
-        <w:spacing w:before="240" w:after="240" w:line="360" w:lineRule="auto"/>
-        <w:jc w:val="both"/>
-        <w:rPr>
-          <w:rFonts w:ascii="Arial" w:eastAsia="Arial" w:hAnsi="Arial" w:cs="Arial"/>
-          <w:sz w:val="18"/>
-          <w:szCs w:val="18"/>
-          <w:highlight w:val="white"/>
-        </w:rPr>
-      </w:pPr>
-      <w:r>
-        <w:rPr>
-          <w:rFonts w:ascii="Arial" w:eastAsia="Arial" w:hAnsi="Arial" w:cs="Arial"/>
-          <w:b/>
-          <w:sz w:val="24"/>
-          <w:szCs w:val="24"/>
-          <w:highlight w:val="white"/>
-        </w:rPr>
-        <w:t>Figure 2.</w:t>
-      </w:r>
-      <w:r>
-        <w:rPr>
-          <w:rFonts w:ascii="Arial" w:eastAsia="Arial" w:hAnsi="Arial" w:cs="Arial"/>
-          <w:sz w:val="24"/>
-          <w:szCs w:val="24"/>
-          <w:highlight w:val="white"/>
-        </w:rPr>
-        <w:t xml:space="preserve"> Decomposition of the gender gap </w:t>
-      </w:r>
-      <w:r>
-        <w:rPr>
-          <w:rFonts w:ascii="Arial" w:eastAsia="Arial" w:hAnsi="Arial" w:cs="Arial"/>
-          <w:sz w:val="24"/>
-          <w:szCs w:val="24"/>
-        </w:rPr>
-        <w:t xml:space="preserve">(women-men) </w:t>
-      </w:r>
-      <w:r>
-        <w:rPr>
-          <w:rFonts w:ascii="Arial" w:eastAsia="Arial" w:hAnsi="Arial" w:cs="Arial"/>
-          <w:sz w:val="24"/>
-          <w:szCs w:val="24"/>
-          <w:highlight w:val="white"/>
-        </w:rPr>
-        <w:t>in disability-free life expectancy (DFLE) at ages 60</w:t>
-      </w:r>
-      <w:ins w:id="429" w:author="Author" w:date="2023-06-22T19:32:00Z">
-        <w:r>
-          <w:rPr>
-            <w:rFonts w:ascii="Arial" w:eastAsia="Arial" w:hAnsi="Arial" w:cs="Arial"/>
-            <w:sz w:val="24"/>
-            <w:szCs w:val="24"/>
-            <w:highlight w:val="white"/>
-          </w:rPr>
-          <w:t xml:space="preserve"> y and over</w:t>
-        </w:r>
-      </w:ins>
-      <w:del w:id="430" w:author="Author" w:date="2023-06-22T19:32:00Z">
-        <w:r>
-          <w:rPr>
-            <w:rFonts w:ascii="Arial" w:eastAsia="Arial" w:hAnsi="Arial" w:cs="Arial"/>
-            <w:sz w:val="24"/>
-            <w:szCs w:val="24"/>
-            <w:highlight w:val="white"/>
-          </w:rPr>
-          <w:delText>+</w:delText>
-        </w:r>
-      </w:del>
-      <w:r>
-        <w:rPr>
-          <w:rFonts w:ascii="Arial" w:eastAsia="Arial" w:hAnsi="Arial" w:cs="Arial"/>
-          <w:sz w:val="24"/>
-          <w:szCs w:val="24"/>
-          <w:highlight w:val="white"/>
-        </w:rPr>
-        <w:t xml:space="preserve"> into mortality and disability effects by country. </w:t>
-      </w:r>
-      <w:r>
-        <w:rPr>
-          <w:rFonts w:ascii="Arial" w:hAnsi="Arial" w:cs="Arial"/>
-          <w:color w:val="000000"/>
-          <w:sz w:val="18"/>
-          <w:szCs w:val="18"/>
-          <w:shd w:val="clear" w:color="auto" w:fill="FFFFFF"/>
-        </w:rPr>
-        <w:t xml:space="preserve">Source: Gateway to Global Aging Data, Produced by the Program on Global Aging, Health &amp; Policy, University of Southern California with funding from the National Institute on Aging (R01 AG030153). </w:t>
-      </w:r>
-      <w:r>
-        <w:rPr>
-          <w:rFonts w:ascii="Arial" w:eastAsia="Arial" w:hAnsi="Arial" w:cs="Arial"/>
-          <w:sz w:val="18"/>
-          <w:szCs w:val="18"/>
-          <w:highlight w:val="white"/>
-        </w:rPr>
-        <w:t>Note: Panel A presents the effects by each country, ranked from the highest to lowest disability contribution. Panel B presents selected countries, grouped by their GAP in DFLE (Women-Men) and the contributions of disability and mortality to the total GAP.</w:t>
-      </w:r>
-    </w:p>
-    <w:p>
-      <w:pPr>
-        <w:keepNext/>
-        <w:spacing w:before="240" w:after="240" w:line="360" w:lineRule="auto"/>
-        <w:jc w:val="both"/>
-        <w:rPr>
-          <w:rFonts w:ascii="Arial" w:eastAsia="Arial" w:hAnsi="Arial" w:cs="Arial"/>
-          <w:sz w:val="18"/>
-          <w:szCs w:val="18"/>
-          <w:highlight w:val="white"/>
+          <w:ins w:id="421" w:author="Author" w:date="2023-06-23T12:19:00Z"/>
+          <w:rFonts w:ascii="Arial" w:eastAsia="Arial" w:hAnsi="Arial" w:cs="Arial"/>
+          <w:sz w:val="24"/>
+          <w:szCs w:val="24"/>
         </w:rPr>
       </w:pPr>
     </w:p>
@@ -10699,218 +9978,10 @@
         <w:spacing w:after="0" w:line="360" w:lineRule="auto"/>
         <w:jc w:val="both"/>
         <w:rPr>
-          <w:rFonts w:ascii="Arial" w:eastAsia="Arial" w:hAnsi="Arial" w:cs="Arial"/>
-          <w:sz w:val="24"/>
-          <w:szCs w:val="24"/>
-        </w:rPr>
-      </w:pPr>
-      <w:r>
-        <w:rPr>
-          <w:rFonts w:ascii="Arial" w:eastAsia="Arial" w:hAnsi="Arial" w:cs="Arial"/>
-          <w:sz w:val="24"/>
-          <w:szCs w:val="24"/>
-        </w:rPr>
-        <w:t>Korea</w:t>
-      </w:r>
-      <w:r>
-        <w:rPr>
-          <w:rFonts w:ascii="Arial" w:eastAsia="Arial" w:hAnsi="Arial" w:cs="Arial"/>
-          <w:sz w:val="24"/>
-          <w:szCs w:val="24"/>
-        </w:rPr>
-        <w:t xml:space="preserve"> and Denmark are among the countries with the highest gender gaps in DFLE (between 3-5 y</w:t>
-      </w:r>
-      <w:del w:id="431" w:author="Author" w:date="2023-06-22T19:33:00Z">
-        <w:r>
-          <w:rPr>
-            <w:rFonts w:ascii="Arial" w:eastAsia="Arial" w:hAnsi="Arial" w:cs="Arial"/>
-            <w:sz w:val="24"/>
-            <w:szCs w:val="24"/>
-          </w:rPr>
-          <w:delText>ears</w:delText>
-        </w:r>
-      </w:del>
-      <w:r>
-        <w:rPr>
-          <w:rFonts w:ascii="Arial" w:eastAsia="Arial" w:hAnsi="Arial" w:cs="Arial"/>
-          <w:sz w:val="24"/>
-          <w:szCs w:val="24"/>
-        </w:rPr>
-        <w:t>), with Korea</w:t>
-      </w:r>
-      <w:r>
-        <w:rPr>
-          <w:rFonts w:ascii="Arial" w:eastAsia="Arial" w:hAnsi="Arial" w:cs="Arial"/>
-          <w:sz w:val="24"/>
-          <w:szCs w:val="24"/>
-        </w:rPr>
-        <w:t xml:space="preserve"> being</w:t>
-      </w:r>
-      <w:r>
-        <w:rPr>
-          <w:rFonts w:ascii="Arial" w:eastAsia="Arial" w:hAnsi="Arial" w:cs="Arial"/>
-          <w:sz w:val="24"/>
-          <w:szCs w:val="24"/>
-        </w:rPr>
-        <w:t xml:space="preserve"> the country with one of the highest gaps at ages 60</w:t>
-      </w:r>
-      <w:ins w:id="432" w:author="Author" w:date="2023-06-22T19:33:00Z">
-        <w:r>
-          <w:rPr>
-            <w:rFonts w:ascii="Arial" w:eastAsia="Arial" w:hAnsi="Arial" w:cs="Arial"/>
-            <w:sz w:val="24"/>
-            <w:szCs w:val="24"/>
-          </w:rPr>
-          <w:t xml:space="preserve"> y and over</w:t>
-        </w:r>
-      </w:ins>
-      <w:del w:id="433" w:author="Author" w:date="2023-06-22T19:33:00Z">
-        <w:r>
-          <w:rPr>
-            <w:rFonts w:ascii="Arial" w:eastAsia="Arial" w:hAnsi="Arial" w:cs="Arial"/>
-            <w:sz w:val="24"/>
-            <w:szCs w:val="24"/>
-          </w:rPr>
-          <w:delText>+</w:delText>
-        </w:r>
-      </w:del>
-      <w:r>
-        <w:rPr>
-          <w:rFonts w:ascii="Arial" w:eastAsia="Arial" w:hAnsi="Arial" w:cs="Arial"/>
-          <w:sz w:val="24"/>
-          <w:szCs w:val="24"/>
-        </w:rPr>
-        <w:t xml:space="preserve"> in favor of women</w:t>
-      </w:r>
-      <w:r>
-        <w:rPr>
-          <w:rFonts w:ascii="Arial" w:eastAsia="Arial" w:hAnsi="Arial" w:cs="Arial"/>
-          <w:sz w:val="24"/>
-          <w:szCs w:val="24"/>
-        </w:rPr>
-        <w:t xml:space="preserve"> </w:t>
-      </w:r>
-      <w:r>
-        <w:rPr>
-          <w:rFonts w:ascii="Arial" w:eastAsia="Arial" w:hAnsi="Arial" w:cs="Arial"/>
-          <w:sz w:val="24"/>
-          <w:szCs w:val="24"/>
-        </w:rPr>
-        <w:t>(4.39 y</w:t>
-      </w:r>
-      <w:del w:id="434" w:author="Author" w:date="2023-06-22T19:33:00Z">
-        <w:r>
-          <w:rPr>
-            <w:rFonts w:ascii="Arial" w:eastAsia="Arial" w:hAnsi="Arial" w:cs="Arial"/>
-            <w:sz w:val="24"/>
-            <w:szCs w:val="24"/>
-          </w:rPr>
-          <w:delText>ears</w:delText>
-        </w:r>
-      </w:del>
-      <w:r>
-        <w:rPr>
-          <w:rFonts w:ascii="Arial" w:eastAsia="Arial" w:hAnsi="Arial" w:cs="Arial"/>
-          <w:sz w:val="24"/>
-          <w:szCs w:val="24"/>
-        </w:rPr>
-        <w:t>). The contribution stems mainly from the mortality advantage of women in Korea (4.74 against -0.35</w:t>
-      </w:r>
-      <w:del w:id="435" w:author="Author" w:date="2023-06-22T19:34:00Z">
-        <w:r>
-          <w:rPr>
-            <w:rFonts w:ascii="Arial" w:eastAsia="Arial" w:hAnsi="Arial" w:cs="Arial"/>
-            <w:sz w:val="24"/>
-            <w:szCs w:val="24"/>
-          </w:rPr>
-          <w:delText xml:space="preserve"> </w:delText>
-        </w:r>
-      </w:del>
-      <w:ins w:id="436" w:author="Author" w:date="2023-06-22T19:33:00Z">
-        <w:r>
-          <w:rPr>
-            <w:rFonts w:ascii="Arial" w:eastAsia="Arial" w:hAnsi="Arial" w:cs="Arial"/>
-            <w:sz w:val="24"/>
-            <w:szCs w:val="24"/>
-          </w:rPr>
-          <w:t xml:space="preserve"> </w:t>
-        </w:r>
-      </w:ins>
-      <w:r>
-        <w:rPr>
-          <w:rFonts w:ascii="Arial" w:eastAsia="Arial" w:hAnsi="Arial" w:cs="Arial"/>
-          <w:sz w:val="24"/>
-          <w:szCs w:val="24"/>
-        </w:rPr>
-        <w:t>the role of disability)</w:t>
-      </w:r>
-      <w:r>
-        <w:rPr>
-          <w:rFonts w:ascii="Arial" w:eastAsia="Arial" w:hAnsi="Arial" w:cs="Arial"/>
-          <w:sz w:val="24"/>
-          <w:szCs w:val="24"/>
-        </w:rPr>
-        <w:t xml:space="preserve">. The mortality advantage of women in Denmark is also the key factor in </w:t>
-      </w:r>
-      <w:r>
-        <w:rPr>
-          <w:rFonts w:ascii="Arial" w:eastAsia="Arial" w:hAnsi="Arial" w:cs="Arial"/>
-          <w:sz w:val="24"/>
-          <w:szCs w:val="24"/>
-        </w:rPr>
-        <w:lastRenderedPageBreak/>
-        <w:t xml:space="preserve">explaining the gap (2.39), but their advantage relative to men is also stemming from a positive disability effect, being the only country where the gap is also explained by </w:t>
-      </w:r>
-      <w:r>
-        <w:rPr>
-          <w:rFonts w:ascii="Arial" w:eastAsia="Arial" w:hAnsi="Arial" w:cs="Arial"/>
-          <w:sz w:val="24"/>
-          <w:szCs w:val="24"/>
-        </w:rPr>
-        <w:t>an</w:t>
-      </w:r>
-      <w:r>
-        <w:rPr>
-          <w:rFonts w:ascii="Arial" w:eastAsia="Arial" w:hAnsi="Arial" w:cs="Arial"/>
-          <w:sz w:val="24"/>
-          <w:szCs w:val="24"/>
-        </w:rPr>
-        <w:t xml:space="preserve"> advantage of women with regards to disability</w:t>
-      </w:r>
-      <w:r>
-        <w:rPr>
-          <w:rFonts w:ascii="Arial" w:eastAsia="Arial" w:hAnsi="Arial" w:cs="Arial"/>
-          <w:sz w:val="24"/>
-          <w:szCs w:val="24"/>
-        </w:rPr>
-        <w:t>.</w:t>
-      </w:r>
-      <w:r>
-        <w:rPr>
-          <w:rFonts w:ascii="Arial" w:eastAsia="Arial" w:hAnsi="Arial" w:cs="Arial"/>
-          <w:sz w:val="24"/>
-          <w:szCs w:val="24"/>
-        </w:rPr>
-        <w:t xml:space="preserve"> </w:t>
-      </w:r>
-    </w:p>
-    <w:p>
-      <w:pPr>
-        <w:keepNext/>
-        <w:pBdr>
-          <w:top w:val="nil"/>
-          <w:left w:val="nil"/>
-          <w:bottom w:val="nil"/>
-          <w:right w:val="nil"/>
-          <w:between w:val="nil"/>
-        </w:pBdr>
-        <w:spacing w:after="0" w:line="360" w:lineRule="auto"/>
-        <w:jc w:val="both"/>
-        <w:rPr>
-          <w:rFonts w:ascii="Arial" w:eastAsia="Arial" w:hAnsi="Arial" w:cs="Arial"/>
-          <w:sz w:val="24"/>
-          <w:szCs w:val="24"/>
-          <w:highlight w:val="white"/>
+          <w:ins w:id="422" w:author="Author" w:date="2023-06-23T10:31:00Z"/>
+          <w:rFonts w:ascii="Arial" w:eastAsia="Arial" w:hAnsi="Arial" w:cs="Arial"/>
+          <w:sz w:val="24"/>
+          <w:szCs w:val="24"/>
         </w:rPr>
       </w:pPr>
     </w:p>
@@ -10927,103 +9998,614 @@
         <w:spacing w:after="0" w:line="360" w:lineRule="auto"/>
         <w:jc w:val="both"/>
         <w:rPr>
+          <w:ins w:id="423" w:author="Nepomuceno, Marilia" w:date="2023-05-22T16:14:00Z"/>
+          <w:del w:id="424" w:author="Author" w:date="2023-06-23T10:32:00Z"/>
           <w:rFonts w:ascii="Arial" w:eastAsia="Arial" w:hAnsi="Arial" w:cs="Arial"/>
           <w:sz w:val="24"/>
           <w:szCs w:val="24"/>
         </w:rPr>
       </w:pPr>
-      <w:r>
-        <w:rPr>
-          <w:rFonts w:ascii="Arial" w:eastAsia="Arial" w:hAnsi="Arial" w:cs="Arial"/>
-          <w:sz w:val="24"/>
-          <w:szCs w:val="24"/>
-          <w:highlight w:val="white"/>
-        </w:rPr>
-        <w:t xml:space="preserve">Figure 3 </w:t>
-      </w:r>
-      <w:r>
-        <w:rPr>
-          <w:rFonts w:ascii="Arial" w:eastAsia="Arial" w:hAnsi="Arial" w:cs="Arial"/>
-          <w:sz w:val="24"/>
-          <w:szCs w:val="24"/>
-          <w:highlight w:val="white"/>
-        </w:rPr>
-        <w:t>presents the results</w:t>
-      </w:r>
-      <w:r>
-        <w:rPr>
-          <w:rFonts w:ascii="Arial" w:eastAsia="Arial" w:hAnsi="Arial" w:cs="Arial"/>
-          <w:sz w:val="24"/>
-          <w:szCs w:val="24"/>
-          <w:highlight w:val="white"/>
-        </w:rPr>
-        <w:t xml:space="preserve"> for the gender gap in CFLE</w:t>
-      </w:r>
-      <w:r>
-        <w:rPr>
-          <w:rFonts w:ascii="Arial" w:eastAsia="Arial" w:hAnsi="Arial" w:cs="Arial"/>
-          <w:sz w:val="24"/>
-          <w:szCs w:val="24"/>
-          <w:highlight w:val="white"/>
-        </w:rPr>
-        <w:t>, where the</w:t>
-      </w:r>
-      <w:r>
-        <w:rPr>
-          <w:rFonts w:ascii="Arial" w:eastAsia="Arial" w:hAnsi="Arial" w:cs="Arial"/>
-          <w:sz w:val="24"/>
-          <w:szCs w:val="24"/>
-          <w:highlight w:val="white"/>
-        </w:rPr>
-        <w:t xml:space="preserve"> </w:t>
-      </w:r>
-      <w:r>
-        <w:rPr>
-          <w:rFonts w:ascii="Arial" w:eastAsia="Arial" w:hAnsi="Arial" w:cs="Arial"/>
-          <w:sz w:val="24"/>
-          <w:szCs w:val="24"/>
-          <w:highlight w:val="white"/>
-        </w:rPr>
-        <w:t>signal of the total gap inverts</w:t>
-      </w:r>
-      <w:r>
-        <w:rPr>
-          <w:rFonts w:ascii="Arial" w:eastAsia="Arial" w:hAnsi="Arial" w:cs="Arial"/>
-          <w:sz w:val="24"/>
-          <w:szCs w:val="24"/>
-          <w:highlight w:val="white"/>
-        </w:rPr>
-        <w:t>, as women face more disadvantage than men for most countries.</w:t>
-      </w:r>
-      <w:r>
-        <w:rPr>
-          <w:rFonts w:ascii="Arial" w:eastAsia="Arial" w:hAnsi="Arial" w:cs="Arial"/>
-          <w:sz w:val="24"/>
-          <w:szCs w:val="24"/>
-          <w:highlight w:val="white"/>
-        </w:rPr>
-        <w:t xml:space="preserve"> Portugal and Korea are thus among the countries where the gap is the largest across countries with a negative gender gap in CFLE, or where men have more advantage than women. Conversely, Israel and Slovenia are among the countries</w:t>
-      </w:r>
-      <w:r>
-        <w:rPr>
-          <w:rFonts w:ascii="Arial" w:eastAsia="Arial" w:hAnsi="Arial" w:cs="Arial"/>
-          <w:sz w:val="24"/>
-          <w:szCs w:val="24"/>
-          <w:highlight w:val="white"/>
-        </w:rPr>
-        <w:t xml:space="preserve"> with the highest positive gap, or where women have an advantage relative to men. </w:t>
-      </w:r>
     </w:p>
     <w:p>
       <w:pPr>
         <w:keepNext/>
-        <w:spacing w:before="240" w:after="240" w:line="360" w:lineRule="auto"/>
+        <w:pBdr>
+          <w:top w:val="nil"/>
+          <w:left w:val="nil"/>
+          <w:bottom w:val="nil"/>
+          <w:right w:val="nil"/>
+          <w:between w:val="nil"/>
+        </w:pBdr>
+        <w:spacing w:after="0" w:line="360" w:lineRule="auto"/>
         <w:jc w:val="both"/>
         <w:rPr>
           <w:rFonts w:ascii="Arial" w:eastAsia="Arial" w:hAnsi="Arial" w:cs="Arial"/>
           <w:sz w:val="24"/>
           <w:szCs w:val="24"/>
-          <w:highlight w:val="white"/>
+        </w:rPr>
+      </w:pPr>
+      <w:r>
+        <w:rPr>
+          <w:rFonts w:ascii="Arial" w:eastAsia="Arial" w:hAnsi="Arial" w:cs="Arial"/>
+          <w:sz w:val="24"/>
+          <w:szCs w:val="24"/>
+        </w:rPr>
+        <w:t xml:space="preserve">Figure 2 shows the </w:t>
+      </w:r>
+      <w:r>
+        <w:rPr>
+          <w:rFonts w:ascii="Arial" w:eastAsia="Arial" w:hAnsi="Arial" w:cs="Arial"/>
+          <w:sz w:val="24"/>
+          <w:szCs w:val="24"/>
+        </w:rPr>
+        <w:t xml:space="preserve">gender gap in DFLE and its </w:t>
+      </w:r>
+      <w:r>
+        <w:rPr>
+          <w:rFonts w:ascii="Arial" w:eastAsia="Arial" w:hAnsi="Arial" w:cs="Arial"/>
+          <w:sz w:val="24"/>
+          <w:szCs w:val="24"/>
+        </w:rPr>
+        <w:t xml:space="preserve">decomposition into mortality and disability effects </w:t>
+      </w:r>
+      <w:r>
+        <w:rPr>
+          <w:rFonts w:ascii="Arial" w:eastAsia="Arial" w:hAnsi="Arial" w:cs="Arial"/>
+          <w:sz w:val="24"/>
+          <w:szCs w:val="24"/>
+        </w:rPr>
+        <w:t xml:space="preserve">at </w:t>
+      </w:r>
+      <w:r>
+        <w:rPr>
+          <w:rFonts w:ascii="Arial" w:eastAsia="Arial" w:hAnsi="Arial" w:cs="Arial"/>
+          <w:sz w:val="24"/>
+          <w:szCs w:val="24"/>
+        </w:rPr>
+        <w:t xml:space="preserve">age 60 </w:t>
+      </w:r>
+      <w:r>
+        <w:rPr>
+          <w:rFonts w:ascii="Arial" w:eastAsia="Arial" w:hAnsi="Arial" w:cs="Arial"/>
+          <w:sz w:val="24"/>
+          <w:szCs w:val="24"/>
+        </w:rPr>
+        <w:t>for all countries</w:t>
+      </w:r>
+      <w:r>
+        <w:rPr>
+          <w:rFonts w:ascii="Arial" w:eastAsia="Arial" w:hAnsi="Arial" w:cs="Arial"/>
+          <w:sz w:val="24"/>
+          <w:szCs w:val="24"/>
+        </w:rPr>
+        <w:t xml:space="preserve"> (see Table 1 for all values for each country with confidence intervals)</w:t>
+      </w:r>
+      <w:r>
+        <w:rPr>
+          <w:rFonts w:ascii="Arial" w:eastAsia="Arial" w:hAnsi="Arial" w:cs="Arial"/>
+          <w:sz w:val="24"/>
+          <w:szCs w:val="24"/>
+        </w:rPr>
+        <w:t xml:space="preserve">. </w:t>
+      </w:r>
+      <w:r>
+        <w:rPr>
+          <w:rFonts w:ascii="Arial" w:eastAsia="Arial" w:hAnsi="Arial" w:cs="Arial"/>
+          <w:sz w:val="24"/>
+          <w:szCs w:val="24"/>
+        </w:rPr>
+        <w:t>T</w:t>
+      </w:r>
+      <w:r>
+        <w:rPr>
+          <w:rFonts w:ascii="Arial" w:eastAsia="Arial" w:hAnsi="Arial" w:cs="Arial"/>
+          <w:sz w:val="24"/>
+          <w:szCs w:val="24"/>
+        </w:rPr>
+        <w:t xml:space="preserve">he sum of the mortality and disability </w:t>
+      </w:r>
+      <w:r>
+        <w:rPr>
+          <w:rFonts w:ascii="Arial" w:eastAsia="Arial" w:hAnsi="Arial" w:cs="Arial"/>
+          <w:sz w:val="24"/>
+          <w:szCs w:val="24"/>
+        </w:rPr>
+        <w:t xml:space="preserve">components </w:t>
+      </w:r>
+      <w:r>
+        <w:rPr>
+          <w:rFonts w:ascii="Arial" w:eastAsia="Arial" w:hAnsi="Arial" w:cs="Arial"/>
+          <w:sz w:val="24"/>
+          <w:szCs w:val="24"/>
+        </w:rPr>
+        <w:t>correspond</w:t>
+      </w:r>
+      <w:r>
+        <w:rPr>
+          <w:rFonts w:ascii="Arial" w:eastAsia="Arial" w:hAnsi="Arial" w:cs="Arial"/>
+          <w:sz w:val="24"/>
+          <w:szCs w:val="24"/>
+        </w:rPr>
+        <w:t xml:space="preserve"> to the total gender gap</w:t>
+      </w:r>
+      <w:r>
+        <w:rPr>
+          <w:rFonts w:ascii="Arial" w:eastAsia="Arial" w:hAnsi="Arial" w:cs="Arial"/>
+          <w:sz w:val="24"/>
+          <w:szCs w:val="24"/>
+        </w:rPr>
+        <w:t xml:space="preserve"> (women-men)</w:t>
+      </w:r>
+      <w:r>
+        <w:rPr>
+          <w:rFonts w:ascii="Arial" w:eastAsia="Arial" w:hAnsi="Arial" w:cs="Arial"/>
+          <w:sz w:val="24"/>
+          <w:szCs w:val="24"/>
+        </w:rPr>
+        <w:t>. The mortality component is positive, which means that it contributes to increase the gender gap</w:t>
+      </w:r>
+      <w:r>
+        <w:rPr>
+          <w:rFonts w:ascii="Arial" w:eastAsia="Arial" w:hAnsi="Arial" w:cs="Arial"/>
+          <w:sz w:val="24"/>
+          <w:szCs w:val="24"/>
+        </w:rPr>
+        <w:t xml:space="preserve"> (women have advantage)</w:t>
+      </w:r>
+      <w:r>
+        <w:rPr>
+          <w:rFonts w:ascii="Arial" w:eastAsia="Arial" w:hAnsi="Arial" w:cs="Arial"/>
+          <w:sz w:val="24"/>
+          <w:szCs w:val="24"/>
+        </w:rPr>
+        <w:t>, while the disability part is</w:t>
+      </w:r>
+      <w:r>
+        <w:rPr>
+          <w:rFonts w:ascii="Arial" w:eastAsia="Arial" w:hAnsi="Arial" w:cs="Arial"/>
+          <w:sz w:val="24"/>
+          <w:szCs w:val="24"/>
+        </w:rPr>
+        <w:t xml:space="preserve"> </w:t>
+      </w:r>
+      <w:r>
+        <w:rPr>
+          <w:rFonts w:ascii="Arial" w:eastAsia="Arial" w:hAnsi="Arial" w:cs="Arial"/>
+          <w:sz w:val="24"/>
+          <w:szCs w:val="24"/>
+        </w:rPr>
+        <w:t>negative</w:t>
+      </w:r>
+      <w:r>
+        <w:rPr>
+          <w:rFonts w:ascii="Arial" w:eastAsia="Arial" w:hAnsi="Arial" w:cs="Arial"/>
+          <w:sz w:val="24"/>
+          <w:szCs w:val="24"/>
+        </w:rPr>
+        <w:t xml:space="preserve"> (</w:t>
+      </w:r>
+      <w:proofErr w:type="gramStart"/>
+      <w:r>
+        <w:rPr>
+          <w:rFonts w:ascii="Arial" w:eastAsia="Arial" w:hAnsi="Arial" w:cs="Arial"/>
+          <w:sz w:val="24"/>
+          <w:szCs w:val="24"/>
+        </w:rPr>
+        <w:t>with the exception of</w:t>
+      </w:r>
+      <w:proofErr w:type="gramEnd"/>
+      <w:r>
+        <w:rPr>
+          <w:rFonts w:ascii="Arial" w:eastAsia="Arial" w:hAnsi="Arial" w:cs="Arial"/>
+          <w:sz w:val="24"/>
+          <w:szCs w:val="24"/>
+        </w:rPr>
+        <w:t xml:space="preserve"> Denmark)</w:t>
+      </w:r>
+      <w:r>
+        <w:rPr>
+          <w:rFonts w:ascii="Arial" w:eastAsia="Arial" w:hAnsi="Arial" w:cs="Arial"/>
+          <w:sz w:val="24"/>
+          <w:szCs w:val="24"/>
+        </w:rPr>
+        <w:t>, contributing to decrease the gap (</w:t>
+      </w:r>
+      <w:r>
+        <w:rPr>
+          <w:rFonts w:ascii="Arial" w:eastAsia="Arial" w:hAnsi="Arial" w:cs="Arial"/>
+          <w:sz w:val="24"/>
+          <w:szCs w:val="24"/>
+        </w:rPr>
+        <w:t>women have the disadvantage</w:t>
+      </w:r>
+      <w:r>
+        <w:rPr>
+          <w:rFonts w:ascii="Arial" w:eastAsia="Arial" w:hAnsi="Arial" w:cs="Arial"/>
+          <w:sz w:val="24"/>
+          <w:szCs w:val="24"/>
+        </w:rPr>
+        <w:t xml:space="preserve">). </w:t>
+      </w:r>
+    </w:p>
+    <w:p>
+      <w:pPr>
+        <w:keepNext/>
+        <w:pBdr>
+          <w:top w:val="nil"/>
+          <w:left w:val="nil"/>
+          <w:bottom w:val="nil"/>
+          <w:right w:val="nil"/>
+          <w:between w:val="nil"/>
+        </w:pBdr>
+        <w:spacing w:after="0" w:line="360" w:lineRule="auto"/>
+        <w:jc w:val="both"/>
+        <w:rPr>
+          <w:rFonts w:ascii="Arial" w:eastAsia="Arial" w:hAnsi="Arial" w:cs="Arial"/>
+          <w:sz w:val="24"/>
+          <w:szCs w:val="24"/>
+        </w:rPr>
+      </w:pPr>
+    </w:p>
+    <w:p>
+      <w:pPr>
+        <w:keepNext/>
+        <w:pBdr>
+          <w:top w:val="nil"/>
+          <w:left w:val="nil"/>
+          <w:bottom w:val="nil"/>
+          <w:right w:val="nil"/>
+          <w:between w:val="nil"/>
+        </w:pBdr>
+        <w:spacing w:after="0" w:line="360" w:lineRule="auto"/>
+        <w:jc w:val="both"/>
+        <w:rPr>
+          <w:rFonts w:ascii="Arial" w:eastAsia="Arial" w:hAnsi="Arial" w:cs="Arial"/>
+          <w:sz w:val="24"/>
+          <w:szCs w:val="24"/>
+        </w:rPr>
+      </w:pPr>
+      <w:r>
+        <w:rPr>
+          <w:rFonts w:ascii="Arial" w:eastAsia="Arial" w:hAnsi="Arial" w:cs="Arial"/>
+          <w:sz w:val="24"/>
+          <w:szCs w:val="24"/>
+        </w:rPr>
+        <w:t xml:space="preserve">In Panel B we highlight the countries </w:t>
+      </w:r>
+      <w:r>
+        <w:rPr>
+          <w:rFonts w:ascii="Arial" w:eastAsia="Arial" w:hAnsi="Arial" w:cs="Arial"/>
+          <w:sz w:val="24"/>
+          <w:szCs w:val="24"/>
+        </w:rPr>
+        <w:t>according to</w:t>
+      </w:r>
+      <w:r>
+        <w:rPr>
+          <w:rFonts w:ascii="Arial" w:eastAsia="Arial" w:hAnsi="Arial" w:cs="Arial"/>
+          <w:sz w:val="24"/>
+          <w:szCs w:val="24"/>
+        </w:rPr>
+        <w:t xml:space="preserve"> total gender gaps in DFLE</w:t>
+      </w:r>
+      <w:r>
+        <w:rPr>
+          <w:rFonts w:ascii="Arial" w:eastAsia="Arial" w:hAnsi="Arial" w:cs="Arial"/>
+          <w:sz w:val="24"/>
+          <w:szCs w:val="24"/>
+        </w:rPr>
+        <w:t xml:space="preserve"> and their corresponding </w:t>
+      </w:r>
+      <w:r>
+        <w:rPr>
+          <w:rFonts w:ascii="Arial" w:eastAsia="Arial" w:hAnsi="Arial" w:cs="Arial"/>
+          <w:sz w:val="24"/>
+          <w:szCs w:val="24"/>
+        </w:rPr>
+        <w:t xml:space="preserve">mortality and disability effects. </w:t>
+      </w:r>
+      <w:r>
+        <w:rPr>
+          <w:rFonts w:ascii="Arial" w:eastAsia="Arial" w:hAnsi="Arial" w:cs="Arial"/>
+          <w:sz w:val="24"/>
+          <w:szCs w:val="24"/>
+        </w:rPr>
+        <w:t>India and Portugal</w:t>
+      </w:r>
+      <w:r>
+        <w:rPr>
+          <w:rFonts w:ascii="Arial" w:eastAsia="Arial" w:hAnsi="Arial" w:cs="Arial"/>
+          <w:sz w:val="24"/>
+          <w:szCs w:val="24"/>
+        </w:rPr>
+        <w:t xml:space="preserve"> </w:t>
+      </w:r>
+      <w:r>
+        <w:rPr>
+          <w:rFonts w:ascii="Arial" w:eastAsia="Arial" w:hAnsi="Arial" w:cs="Arial"/>
+          <w:sz w:val="24"/>
+          <w:szCs w:val="24"/>
+        </w:rPr>
+        <w:t xml:space="preserve">are among the countries with the lowest gender gaps in DFLE </w:t>
+      </w:r>
+      <w:r>
+        <w:rPr>
+          <w:rFonts w:ascii="Arial" w:eastAsia="Arial" w:hAnsi="Arial" w:cs="Arial"/>
+          <w:sz w:val="24"/>
+          <w:szCs w:val="24"/>
+        </w:rPr>
+        <w:t>at ages 60</w:t>
+      </w:r>
+      <w:ins w:id="425" w:author="Author" w:date="2023-06-22T19:32:00Z">
+        <w:r>
+          <w:rPr>
+            <w:rFonts w:ascii="Arial" w:eastAsia="Arial" w:hAnsi="Arial" w:cs="Arial"/>
+            <w:sz w:val="24"/>
+            <w:szCs w:val="24"/>
+          </w:rPr>
+          <w:t xml:space="preserve"> y and </w:t>
+        </w:r>
+        <w:r>
+          <w:rPr>
+            <w:rFonts w:ascii="Arial" w:eastAsia="Arial" w:hAnsi="Arial" w:cs="Arial"/>
+            <w:sz w:val="24"/>
+            <w:szCs w:val="24"/>
+          </w:rPr>
+          <w:t>over</w:t>
+        </w:r>
+      </w:ins>
+      <w:del w:id="426" w:author="Author" w:date="2023-06-22T19:32:00Z">
+        <w:r>
+          <w:rPr>
+            <w:rFonts w:ascii="Arial" w:eastAsia="Arial" w:hAnsi="Arial" w:cs="Arial"/>
+            <w:sz w:val="24"/>
+            <w:szCs w:val="24"/>
+          </w:rPr>
+          <w:delText>+</w:delText>
+        </w:r>
+      </w:del>
+      <w:r>
+        <w:rPr>
+          <w:rFonts w:ascii="Arial" w:eastAsia="Arial" w:hAnsi="Arial" w:cs="Arial"/>
+          <w:sz w:val="24"/>
+          <w:szCs w:val="24"/>
+        </w:rPr>
+        <w:t xml:space="preserve"> (-</w:t>
+      </w:r>
+      <w:r>
+        <w:rPr>
+          <w:rFonts w:ascii="Arial" w:eastAsia="Arial" w:hAnsi="Arial" w:cs="Arial"/>
+          <w:sz w:val="24"/>
+          <w:szCs w:val="24"/>
+        </w:rPr>
+        <w:t>0.1</w:t>
+      </w:r>
+      <w:r>
+        <w:rPr>
+          <w:rFonts w:ascii="Arial" w:eastAsia="Arial" w:hAnsi="Arial" w:cs="Arial"/>
+          <w:sz w:val="24"/>
+          <w:szCs w:val="24"/>
+        </w:rPr>
+        <w:t>6</w:t>
+      </w:r>
+      <w:r>
+        <w:rPr>
+          <w:rFonts w:ascii="Arial" w:eastAsia="Arial" w:hAnsi="Arial" w:cs="Arial"/>
+          <w:sz w:val="24"/>
+          <w:szCs w:val="24"/>
+        </w:rPr>
+        <w:t xml:space="preserve"> and -0.3</w:t>
+      </w:r>
+      <w:r>
+        <w:rPr>
+          <w:rFonts w:ascii="Arial" w:eastAsia="Arial" w:hAnsi="Arial" w:cs="Arial"/>
+          <w:sz w:val="24"/>
+          <w:szCs w:val="24"/>
+        </w:rPr>
+        <w:t>6</w:t>
+      </w:r>
+      <w:r>
+        <w:rPr>
+          <w:rFonts w:ascii="Arial" w:eastAsia="Arial" w:hAnsi="Arial" w:cs="Arial"/>
+          <w:sz w:val="24"/>
+          <w:szCs w:val="24"/>
+        </w:rPr>
+        <w:t>, respectively</w:t>
+      </w:r>
+      <w:r>
+        <w:rPr>
+          <w:rFonts w:ascii="Arial" w:eastAsia="Arial" w:hAnsi="Arial" w:cs="Arial"/>
+          <w:sz w:val="24"/>
+          <w:szCs w:val="24"/>
+        </w:rPr>
+        <w:t>)</w:t>
+      </w:r>
+      <w:r>
+        <w:rPr>
+          <w:rFonts w:ascii="Arial" w:eastAsia="Arial" w:hAnsi="Arial" w:cs="Arial"/>
+          <w:sz w:val="24"/>
+          <w:szCs w:val="24"/>
+        </w:rPr>
+        <w:t xml:space="preserve">, but experience a substantial effect of disability and mortality, which go in opposite directions, </w:t>
+      </w:r>
+      <w:r>
+        <w:rPr>
+          <w:rFonts w:ascii="Arial" w:eastAsia="Arial" w:hAnsi="Arial" w:cs="Arial"/>
+          <w:sz w:val="24"/>
+          <w:szCs w:val="24"/>
+        </w:rPr>
+        <w:t xml:space="preserve">almost </w:t>
+      </w:r>
+      <w:r>
+        <w:rPr>
+          <w:rFonts w:ascii="Arial" w:eastAsia="Arial" w:hAnsi="Arial" w:cs="Arial"/>
+          <w:sz w:val="24"/>
+          <w:szCs w:val="24"/>
+        </w:rPr>
+        <w:t xml:space="preserve">offsetting each other. </w:t>
+      </w:r>
+      <w:r>
+        <w:rPr>
+          <w:rFonts w:ascii="Arial" w:eastAsia="Arial" w:hAnsi="Arial" w:cs="Arial"/>
+          <w:sz w:val="24"/>
+          <w:szCs w:val="24"/>
+        </w:rPr>
+        <w:t xml:space="preserve">However, since the effect of disability is </w:t>
+      </w:r>
+      <w:r>
+        <w:rPr>
+          <w:rFonts w:ascii="Arial" w:eastAsia="Arial" w:hAnsi="Arial" w:cs="Arial"/>
+          <w:sz w:val="24"/>
+          <w:szCs w:val="24"/>
+        </w:rPr>
+        <w:t>larger</w:t>
+      </w:r>
+      <w:r>
+        <w:rPr>
+          <w:rFonts w:ascii="Arial" w:eastAsia="Arial" w:hAnsi="Arial" w:cs="Arial"/>
+          <w:sz w:val="24"/>
+          <w:szCs w:val="24"/>
+        </w:rPr>
+        <w:t xml:space="preserve"> than mortality</w:t>
+      </w:r>
+      <w:r>
+        <w:rPr>
+          <w:rFonts w:ascii="Arial" w:eastAsia="Arial" w:hAnsi="Arial" w:cs="Arial"/>
+          <w:sz w:val="24"/>
+          <w:szCs w:val="24"/>
+        </w:rPr>
+        <w:t xml:space="preserve"> </w:t>
+      </w:r>
+      <w:r>
+        <w:rPr>
+          <w:rFonts w:ascii="Arial" w:eastAsia="Arial" w:hAnsi="Arial" w:cs="Arial"/>
+          <w:sz w:val="24"/>
+          <w:szCs w:val="24"/>
+        </w:rPr>
+        <w:t>(-1.2</w:t>
+      </w:r>
+      <w:r>
+        <w:rPr>
+          <w:rFonts w:ascii="Arial" w:eastAsia="Arial" w:hAnsi="Arial" w:cs="Arial"/>
+          <w:sz w:val="24"/>
+          <w:szCs w:val="24"/>
+        </w:rPr>
+        <w:t>5</w:t>
+      </w:r>
+      <w:r>
+        <w:rPr>
+          <w:rFonts w:ascii="Arial" w:eastAsia="Arial" w:hAnsi="Arial" w:cs="Arial"/>
+          <w:sz w:val="24"/>
+          <w:szCs w:val="24"/>
+        </w:rPr>
+        <w:t xml:space="preserve"> and -2.</w:t>
+      </w:r>
+      <w:r>
+        <w:rPr>
+          <w:rFonts w:ascii="Arial" w:eastAsia="Arial" w:hAnsi="Arial" w:cs="Arial"/>
+          <w:sz w:val="24"/>
+          <w:szCs w:val="24"/>
+        </w:rPr>
+        <w:t>69</w:t>
+      </w:r>
+      <w:r>
+        <w:rPr>
+          <w:rFonts w:ascii="Arial" w:eastAsia="Arial" w:hAnsi="Arial" w:cs="Arial"/>
+          <w:sz w:val="24"/>
+          <w:szCs w:val="24"/>
+        </w:rPr>
+        <w:t>, respectively)</w:t>
+      </w:r>
+      <w:r>
+        <w:rPr>
+          <w:rFonts w:ascii="Arial" w:eastAsia="Arial" w:hAnsi="Arial" w:cs="Arial"/>
+          <w:sz w:val="24"/>
+          <w:szCs w:val="24"/>
+        </w:rPr>
+        <w:t xml:space="preserve">, </w:t>
+      </w:r>
+      <w:r>
+        <w:rPr>
+          <w:rFonts w:ascii="Arial" w:eastAsia="Arial" w:hAnsi="Arial" w:cs="Arial"/>
+          <w:sz w:val="24"/>
+          <w:szCs w:val="24"/>
+        </w:rPr>
+        <w:lastRenderedPageBreak/>
+        <w:t>this leads to a negative gap in DFLE</w:t>
+      </w:r>
+      <w:r>
+        <w:rPr>
+          <w:rFonts w:ascii="Arial" w:eastAsia="Arial" w:hAnsi="Arial" w:cs="Arial"/>
+          <w:sz w:val="24"/>
+          <w:szCs w:val="24"/>
+        </w:rPr>
+        <w:t>,</w:t>
+      </w:r>
+      <w:r>
+        <w:rPr>
+          <w:rFonts w:ascii="Arial" w:eastAsia="Arial" w:hAnsi="Arial" w:cs="Arial"/>
+          <w:sz w:val="24"/>
+          <w:szCs w:val="24"/>
+        </w:rPr>
+        <w:t xml:space="preserve"> </w:t>
+      </w:r>
+      <w:r>
+        <w:rPr>
+          <w:rFonts w:ascii="Arial" w:eastAsia="Arial" w:hAnsi="Arial" w:cs="Arial"/>
+          <w:sz w:val="24"/>
+          <w:szCs w:val="24"/>
+        </w:rPr>
+        <w:t>implying</w:t>
+      </w:r>
+      <w:r>
+        <w:rPr>
+          <w:rFonts w:ascii="Arial" w:eastAsia="Arial" w:hAnsi="Arial" w:cs="Arial"/>
+          <w:sz w:val="24"/>
+          <w:szCs w:val="24"/>
+        </w:rPr>
+        <w:t xml:space="preserve"> that</w:t>
+      </w:r>
+      <w:r>
+        <w:rPr>
+          <w:rFonts w:ascii="Arial" w:eastAsia="Arial" w:hAnsi="Arial" w:cs="Arial"/>
+          <w:sz w:val="24"/>
+          <w:szCs w:val="24"/>
+        </w:rPr>
+        <w:t xml:space="preserve"> </w:t>
+      </w:r>
+      <w:r>
+        <w:rPr>
+          <w:rFonts w:ascii="Arial" w:eastAsia="Arial" w:hAnsi="Arial" w:cs="Arial"/>
+          <w:sz w:val="24"/>
+          <w:szCs w:val="24"/>
+        </w:rPr>
+        <w:t>women have a disadvantage relative to men</w:t>
+      </w:r>
+      <w:r>
+        <w:rPr>
+          <w:rFonts w:ascii="Arial" w:eastAsia="Arial" w:hAnsi="Arial" w:cs="Arial"/>
+          <w:sz w:val="24"/>
+          <w:szCs w:val="24"/>
+        </w:rPr>
+        <w:t xml:space="preserve">. </w:t>
+      </w:r>
+    </w:p>
+    <w:p>
+      <w:pPr>
+        <w:keepNext/>
+        <w:pBdr>
+          <w:top w:val="nil"/>
+          <w:left w:val="nil"/>
+          <w:bottom w:val="nil"/>
+          <w:right w:val="nil"/>
+          <w:between w:val="nil"/>
+        </w:pBdr>
+        <w:spacing w:after="0" w:line="360" w:lineRule="auto"/>
+        <w:jc w:val="both"/>
+        <w:rPr>
+          <w:rFonts w:ascii="Arial" w:eastAsia="Arial" w:hAnsi="Arial" w:cs="Arial"/>
+          <w:sz w:val="24"/>
+          <w:szCs w:val="24"/>
         </w:rPr>
       </w:pPr>
     </w:p>
@@ -11033,61 +10615,582 @@
         <w:spacing w:before="240" w:after="240" w:line="360" w:lineRule="auto"/>
         <w:jc w:val="both"/>
         <w:rPr>
-          <w:rFonts w:ascii="Arial" w:eastAsia="Arial" w:hAnsi="Arial" w:cs="Arial"/>
+          <w:rFonts w:ascii="Georgia" w:eastAsia="Georgia" w:hAnsi="Georgia" w:cs="Georgia"/>
+          <w:b/>
           <w:sz w:val="24"/>
           <w:szCs w:val="24"/>
           <w:highlight w:val="white"/>
         </w:rPr>
       </w:pPr>
-      <w:r>
-        <w:rPr>
-          <w:rFonts w:ascii="Arial" w:eastAsia="Arial" w:hAnsi="Arial" w:cs="Arial"/>
-          <w:noProof/>
-          <w:sz w:val="24"/>
-          <w:szCs w:val="24"/>
-        </w:rPr>
-        <w:drawing>
-          <wp:inline distT="0" distB="0" distL="0" distR="0" wp14:anchorId="78A878BD" wp14:editId="3B236AD6">
-            <wp:extent cx="6564421" cy="3467595"/>
-            <wp:effectExtent l="0" t="0" r="8255" b="0"/>
-            <wp:docPr id="4" name="Picture 4"/>
-            <wp:cNvGraphicFramePr>
-              <a:graphicFrameLocks xmlns:a="http://schemas.openxmlformats.org/drawingml/2006/main" noChangeAspect="1"/>
-            </wp:cNvGraphicFramePr>
-            <a:graphic xmlns:a="http://schemas.openxmlformats.org/drawingml/2006/main">
-              <a:graphicData uri="http://schemas.openxmlformats.org/drawingml/2006/picture">
-                <pic:pic xmlns:pic="http://schemas.openxmlformats.org/drawingml/2006/picture">
-                  <pic:nvPicPr>
-                    <pic:cNvPr id="4" name="fig3_Manuscript.png"/>
-                    <pic:cNvPicPr/>
-                  </pic:nvPicPr>
-                  <pic:blipFill>
-                    <a:blip r:embed="rId15" cstate="print">
-                      <a:extLst>
-                        <a:ext uri="{28A0092B-C50C-407E-A947-70E740481C1C}">
-                          <a14:useLocalDpi xmlns:a14="http://schemas.microsoft.com/office/drawing/2010/main" val="0"/>
-                        </a:ext>
-                      </a:extLst>
-                    </a:blip>
-                    <a:stretch>
-                      <a:fillRect/>
-                    </a:stretch>
-                  </pic:blipFill>
-                  <pic:spPr>
-                    <a:xfrm>
-                      <a:off x="0" y="0"/>
-                      <a:ext cx="6587787" cy="3479938"/>
-                    </a:xfrm>
-                    <a:prstGeom prst="rect">
-                      <a:avLst/>
-                    </a:prstGeom>
-                  </pic:spPr>
-                </pic:pic>
-              </a:graphicData>
-            </a:graphic>
-          </wp:inline>
-        </w:drawing>
-      </w:r>
+      <w:del w:id="427" w:author="Author" w:date="2023-06-23T12:22:00Z">
+        <w:r>
+          <w:rPr>
+            <w:rFonts w:ascii="Georgia" w:eastAsia="Georgia" w:hAnsi="Georgia" w:cs="Georgia"/>
+            <w:b/>
+            <w:noProof/>
+            <w:sz w:val="24"/>
+            <w:szCs w:val="24"/>
+          </w:rPr>
+          <w:drawing>
+            <wp:inline distT="0" distB="0" distL="0" distR="0" wp14:anchorId="7F0C9ED7" wp14:editId="4BBE7897">
+              <wp:extent cx="6538629" cy="3544784"/>
+              <wp:effectExtent l="0" t="0" r="0" b="0"/>
+              <wp:docPr id="1" name="Picture 1"/>
+              <wp:cNvGraphicFramePr>
+                <a:graphicFrameLocks xmlns:a="http://schemas.openxmlformats.org/drawingml/2006/main" noChangeAspect="1"/>
+              </wp:cNvGraphicFramePr>
+              <a:graphic xmlns:a="http://schemas.openxmlformats.org/drawingml/2006/main">
+                <a:graphicData uri="http://schemas.openxmlformats.org/drawingml/2006/picture">
+                  <pic:pic xmlns:pic="http://schemas.openxmlformats.org/drawingml/2006/picture">
+                    <pic:nvPicPr>
+                      <pic:cNvPr id="1" name="fig2_Manuscript.png"/>
+                      <pic:cNvPicPr/>
+                    </pic:nvPicPr>
+                    <pic:blipFill>
+                      <a:blip r:embed="rId15" cstate="print">
+                        <a:extLst>
+                          <a:ext uri="{28A0092B-C50C-407E-A947-70E740481C1C}">
+                            <a14:useLocalDpi xmlns:a14="http://schemas.microsoft.com/office/drawing/2010/main" val="0"/>
+                          </a:ext>
+                        </a:extLst>
+                      </a:blip>
+                      <a:stretch>
+                        <a:fillRect/>
+                      </a:stretch>
+                    </pic:blipFill>
+                    <pic:spPr>
+                      <a:xfrm>
+                        <a:off x="0" y="0"/>
+                        <a:ext cx="6606205" cy="3581419"/>
+                      </a:xfrm>
+                      <a:prstGeom prst="rect">
+                        <a:avLst/>
+                      </a:prstGeom>
+                    </pic:spPr>
+                  </pic:pic>
+                </a:graphicData>
+              </a:graphic>
+            </wp:inline>
+          </w:drawing>
+        </w:r>
+      </w:del>
+    </w:p>
+    <w:p>
+      <w:pPr>
+        <w:keepNext/>
+        <w:spacing w:before="240" w:after="240" w:line="360" w:lineRule="auto"/>
+        <w:jc w:val="both"/>
+        <w:rPr>
+          <w:rFonts w:ascii="Arial" w:eastAsia="Arial" w:hAnsi="Arial" w:cs="Arial"/>
+          <w:sz w:val="18"/>
+          <w:szCs w:val="18"/>
+          <w:highlight w:val="white"/>
+        </w:rPr>
+      </w:pPr>
+      <w:r>
+        <w:rPr>
+          <w:rFonts w:ascii="Arial" w:eastAsia="Arial" w:hAnsi="Arial" w:cs="Arial"/>
+          <w:b/>
+          <w:sz w:val="24"/>
+          <w:szCs w:val="24"/>
+          <w:highlight w:val="white"/>
+        </w:rPr>
+        <w:t>Figure 2.</w:t>
+      </w:r>
+      <w:r>
+        <w:rPr>
+          <w:rFonts w:ascii="Arial" w:eastAsia="Arial" w:hAnsi="Arial" w:cs="Arial"/>
+          <w:sz w:val="24"/>
+          <w:szCs w:val="24"/>
+          <w:highlight w:val="white"/>
+        </w:rPr>
+        <w:t xml:space="preserve"> Decomposition of the gender gap </w:t>
+      </w:r>
+      <w:r>
+        <w:rPr>
+          <w:rFonts w:ascii="Arial" w:eastAsia="Arial" w:hAnsi="Arial" w:cs="Arial"/>
+          <w:sz w:val="24"/>
+          <w:szCs w:val="24"/>
+        </w:rPr>
+        <w:t xml:space="preserve">(women-men) </w:t>
+      </w:r>
+      <w:r>
+        <w:rPr>
+          <w:rFonts w:ascii="Arial" w:eastAsia="Arial" w:hAnsi="Arial" w:cs="Arial"/>
+          <w:sz w:val="24"/>
+          <w:szCs w:val="24"/>
+          <w:highlight w:val="white"/>
+        </w:rPr>
+        <w:t>in disability-free life expectancy (DFLE) at ages 60</w:t>
+      </w:r>
+      <w:ins w:id="428" w:author="Author" w:date="2023-06-22T19:32:00Z">
+        <w:r>
+          <w:rPr>
+            <w:rFonts w:ascii="Arial" w:eastAsia="Arial" w:hAnsi="Arial" w:cs="Arial"/>
+            <w:sz w:val="24"/>
+            <w:szCs w:val="24"/>
+            <w:highlight w:val="white"/>
+          </w:rPr>
+          <w:t xml:space="preserve"> y and over</w:t>
+        </w:r>
+      </w:ins>
+      <w:del w:id="429" w:author="Author" w:date="2023-06-22T19:32:00Z">
+        <w:r>
+          <w:rPr>
+            <w:rFonts w:ascii="Arial" w:eastAsia="Arial" w:hAnsi="Arial" w:cs="Arial"/>
+            <w:sz w:val="24"/>
+            <w:szCs w:val="24"/>
+            <w:highlight w:val="white"/>
+          </w:rPr>
+          <w:delText>+</w:delText>
+        </w:r>
+      </w:del>
+      <w:r>
+        <w:rPr>
+          <w:rFonts w:ascii="Arial" w:eastAsia="Arial" w:hAnsi="Arial" w:cs="Arial"/>
+          <w:sz w:val="24"/>
+          <w:szCs w:val="24"/>
+          <w:highlight w:val="white"/>
+        </w:rPr>
+        <w:t xml:space="preserve"> into mortality and disability effects by country. </w:t>
+      </w:r>
+      <w:r>
+        <w:rPr>
+          <w:rFonts w:ascii="Arial" w:hAnsi="Arial" w:cs="Arial"/>
+          <w:color w:val="000000"/>
+          <w:sz w:val="18"/>
+          <w:szCs w:val="18"/>
+          <w:shd w:val="clear" w:color="auto" w:fill="FFFFFF"/>
+        </w:rPr>
+        <w:t xml:space="preserve">Source: Gateway to Global Aging Data, Produced by the Program on Global Aging, Health &amp; Policy, University of Southern California with funding from the National Institute on Aging (R01 AG030153). </w:t>
+      </w:r>
+      <w:r>
+        <w:rPr>
+          <w:rFonts w:ascii="Arial" w:eastAsia="Arial" w:hAnsi="Arial" w:cs="Arial"/>
+          <w:sz w:val="18"/>
+          <w:szCs w:val="18"/>
+          <w:highlight w:val="white"/>
+        </w:rPr>
+        <w:t>Note: Panel A presents the effects by each country, ranked from the highest to lowest disability contribution. Panel B presents selected countries, grouped by their GAP in DFLE (Women-Men) and the contributions of disability and mortality to the total GAP.</w:t>
+      </w:r>
+    </w:p>
+    <w:p>
+      <w:pPr>
+        <w:keepNext/>
+        <w:spacing w:before="240" w:after="240" w:line="360" w:lineRule="auto"/>
+        <w:jc w:val="both"/>
+        <w:rPr>
+          <w:rFonts w:ascii="Arial" w:eastAsia="Arial" w:hAnsi="Arial" w:cs="Arial"/>
+          <w:sz w:val="18"/>
+          <w:szCs w:val="18"/>
+          <w:highlight w:val="white"/>
+        </w:rPr>
+      </w:pPr>
+    </w:p>
+    <w:p>
+      <w:pPr>
+        <w:keepNext/>
+        <w:pBdr>
+          <w:top w:val="nil"/>
+          <w:left w:val="nil"/>
+          <w:bottom w:val="nil"/>
+          <w:right w:val="nil"/>
+          <w:between w:val="nil"/>
+        </w:pBdr>
+        <w:spacing w:after="0" w:line="360" w:lineRule="auto"/>
+        <w:jc w:val="both"/>
+        <w:rPr>
+          <w:rFonts w:ascii="Arial" w:eastAsia="Arial" w:hAnsi="Arial" w:cs="Arial"/>
+          <w:sz w:val="24"/>
+          <w:szCs w:val="24"/>
+        </w:rPr>
+      </w:pPr>
+      <w:r>
+        <w:rPr>
+          <w:rFonts w:ascii="Arial" w:eastAsia="Arial" w:hAnsi="Arial" w:cs="Arial"/>
+          <w:sz w:val="24"/>
+          <w:szCs w:val="24"/>
+        </w:rPr>
+        <w:t>Korea</w:t>
+      </w:r>
+      <w:r>
+        <w:rPr>
+          <w:rFonts w:ascii="Arial" w:eastAsia="Arial" w:hAnsi="Arial" w:cs="Arial"/>
+          <w:sz w:val="24"/>
+          <w:szCs w:val="24"/>
+        </w:rPr>
+        <w:t xml:space="preserve"> and Denmark are among the countries with the highest gender gaps in DFLE (between 3-5 y</w:t>
+      </w:r>
+      <w:del w:id="430" w:author="Author" w:date="2023-06-22T19:33:00Z">
+        <w:r>
+          <w:rPr>
+            <w:rFonts w:ascii="Arial" w:eastAsia="Arial" w:hAnsi="Arial" w:cs="Arial"/>
+            <w:sz w:val="24"/>
+            <w:szCs w:val="24"/>
+          </w:rPr>
+          <w:delText>ears</w:delText>
+        </w:r>
+      </w:del>
+      <w:r>
+        <w:rPr>
+          <w:rFonts w:ascii="Arial" w:eastAsia="Arial" w:hAnsi="Arial" w:cs="Arial"/>
+          <w:sz w:val="24"/>
+          <w:szCs w:val="24"/>
+        </w:rPr>
+        <w:t>), with Korea</w:t>
+      </w:r>
+      <w:r>
+        <w:rPr>
+          <w:rFonts w:ascii="Arial" w:eastAsia="Arial" w:hAnsi="Arial" w:cs="Arial"/>
+          <w:sz w:val="24"/>
+          <w:szCs w:val="24"/>
+        </w:rPr>
+        <w:t xml:space="preserve"> being</w:t>
+      </w:r>
+      <w:r>
+        <w:rPr>
+          <w:rFonts w:ascii="Arial" w:eastAsia="Arial" w:hAnsi="Arial" w:cs="Arial"/>
+          <w:sz w:val="24"/>
+          <w:szCs w:val="24"/>
+        </w:rPr>
+        <w:t xml:space="preserve"> the country with one of the highest gaps at ages 60</w:t>
+      </w:r>
+      <w:ins w:id="431" w:author="Author" w:date="2023-06-22T19:33:00Z">
+        <w:r>
+          <w:rPr>
+            <w:rFonts w:ascii="Arial" w:eastAsia="Arial" w:hAnsi="Arial" w:cs="Arial"/>
+            <w:sz w:val="24"/>
+            <w:szCs w:val="24"/>
+          </w:rPr>
+          <w:t xml:space="preserve"> y and over</w:t>
+        </w:r>
+      </w:ins>
+      <w:del w:id="432" w:author="Author" w:date="2023-06-22T19:33:00Z">
+        <w:r>
+          <w:rPr>
+            <w:rFonts w:ascii="Arial" w:eastAsia="Arial" w:hAnsi="Arial" w:cs="Arial"/>
+            <w:sz w:val="24"/>
+            <w:szCs w:val="24"/>
+          </w:rPr>
+          <w:delText>+</w:delText>
+        </w:r>
+      </w:del>
+      <w:r>
+        <w:rPr>
+          <w:rFonts w:ascii="Arial" w:eastAsia="Arial" w:hAnsi="Arial" w:cs="Arial"/>
+          <w:sz w:val="24"/>
+          <w:szCs w:val="24"/>
+        </w:rPr>
+        <w:t xml:space="preserve"> in favor of women</w:t>
+      </w:r>
+      <w:r>
+        <w:rPr>
+          <w:rFonts w:ascii="Arial" w:eastAsia="Arial" w:hAnsi="Arial" w:cs="Arial"/>
+          <w:sz w:val="24"/>
+          <w:szCs w:val="24"/>
+        </w:rPr>
+        <w:t xml:space="preserve"> </w:t>
+      </w:r>
+      <w:r>
+        <w:rPr>
+          <w:rFonts w:ascii="Arial" w:eastAsia="Arial" w:hAnsi="Arial" w:cs="Arial"/>
+          <w:sz w:val="24"/>
+          <w:szCs w:val="24"/>
+        </w:rPr>
+        <w:t>(4.39 y</w:t>
+      </w:r>
+      <w:del w:id="433" w:author="Author" w:date="2023-06-22T19:33:00Z">
+        <w:r>
+          <w:rPr>
+            <w:rFonts w:ascii="Arial" w:eastAsia="Arial" w:hAnsi="Arial" w:cs="Arial"/>
+            <w:sz w:val="24"/>
+            <w:szCs w:val="24"/>
+          </w:rPr>
+          <w:delText>ears</w:delText>
+        </w:r>
+      </w:del>
+      <w:r>
+        <w:rPr>
+          <w:rFonts w:ascii="Arial" w:eastAsia="Arial" w:hAnsi="Arial" w:cs="Arial"/>
+          <w:sz w:val="24"/>
+          <w:szCs w:val="24"/>
+        </w:rPr>
+        <w:t>). The contribution stems mainly from the mortality advantage of women in Korea (4.74 against -0.35</w:t>
+      </w:r>
+      <w:del w:id="434" w:author="Author" w:date="2023-06-22T19:34:00Z">
+        <w:r>
+          <w:rPr>
+            <w:rFonts w:ascii="Arial" w:eastAsia="Arial" w:hAnsi="Arial" w:cs="Arial"/>
+            <w:sz w:val="24"/>
+            <w:szCs w:val="24"/>
+          </w:rPr>
+          <w:delText xml:space="preserve"> </w:delText>
+        </w:r>
+      </w:del>
+      <w:ins w:id="435" w:author="Author" w:date="2023-06-22T19:33:00Z">
+        <w:r>
+          <w:rPr>
+            <w:rFonts w:ascii="Arial" w:eastAsia="Arial" w:hAnsi="Arial" w:cs="Arial"/>
+            <w:sz w:val="24"/>
+            <w:szCs w:val="24"/>
+          </w:rPr>
+          <w:t xml:space="preserve"> </w:t>
+        </w:r>
+      </w:ins>
+      <w:r>
+        <w:rPr>
+          <w:rFonts w:ascii="Arial" w:eastAsia="Arial" w:hAnsi="Arial" w:cs="Arial"/>
+          <w:sz w:val="24"/>
+          <w:szCs w:val="24"/>
+        </w:rPr>
+        <w:t>the role of disability)</w:t>
+      </w:r>
+      <w:r>
+        <w:rPr>
+          <w:rFonts w:ascii="Arial" w:eastAsia="Arial" w:hAnsi="Arial" w:cs="Arial"/>
+          <w:sz w:val="24"/>
+          <w:szCs w:val="24"/>
+        </w:rPr>
+        <w:t xml:space="preserve">. The mortality advantage of women in Denmark is also the </w:t>
+      </w:r>
+      <w:r>
+        <w:rPr>
+          <w:rFonts w:ascii="Arial" w:eastAsia="Arial" w:hAnsi="Arial" w:cs="Arial"/>
+          <w:sz w:val="24"/>
+          <w:szCs w:val="24"/>
+        </w:rPr>
+        <w:lastRenderedPageBreak/>
+        <w:t xml:space="preserve">key factor in explaining the gap (2.39), but their advantage relative to men is also stemming from a positive disability effect, being the only country where the gap is also explained by </w:t>
+      </w:r>
+      <w:r>
+        <w:rPr>
+          <w:rFonts w:ascii="Arial" w:eastAsia="Arial" w:hAnsi="Arial" w:cs="Arial"/>
+          <w:sz w:val="24"/>
+          <w:szCs w:val="24"/>
+        </w:rPr>
+        <w:t>an</w:t>
+      </w:r>
+      <w:r>
+        <w:rPr>
+          <w:rFonts w:ascii="Arial" w:eastAsia="Arial" w:hAnsi="Arial" w:cs="Arial"/>
+          <w:sz w:val="24"/>
+          <w:szCs w:val="24"/>
+        </w:rPr>
+        <w:t xml:space="preserve"> advantage of women with regards to disability</w:t>
+      </w:r>
+      <w:r>
+        <w:rPr>
+          <w:rFonts w:ascii="Arial" w:eastAsia="Arial" w:hAnsi="Arial" w:cs="Arial"/>
+          <w:sz w:val="24"/>
+          <w:szCs w:val="24"/>
+        </w:rPr>
+        <w:t>.</w:t>
+      </w:r>
+      <w:r>
+        <w:rPr>
+          <w:rFonts w:ascii="Arial" w:eastAsia="Arial" w:hAnsi="Arial" w:cs="Arial"/>
+          <w:sz w:val="24"/>
+          <w:szCs w:val="24"/>
+        </w:rPr>
+        <w:t xml:space="preserve"> </w:t>
+      </w:r>
+    </w:p>
+    <w:p>
+      <w:pPr>
+        <w:keepNext/>
+        <w:pBdr>
+          <w:top w:val="nil"/>
+          <w:left w:val="nil"/>
+          <w:bottom w:val="nil"/>
+          <w:right w:val="nil"/>
+          <w:between w:val="nil"/>
+        </w:pBdr>
+        <w:spacing w:after="0" w:line="360" w:lineRule="auto"/>
+        <w:jc w:val="both"/>
+        <w:rPr>
+          <w:rFonts w:ascii="Arial" w:eastAsia="Arial" w:hAnsi="Arial" w:cs="Arial"/>
+          <w:sz w:val="24"/>
+          <w:szCs w:val="24"/>
+          <w:highlight w:val="white"/>
+        </w:rPr>
+      </w:pPr>
+    </w:p>
+    <w:p>
+      <w:pPr>
+        <w:keepNext/>
+        <w:pBdr>
+          <w:top w:val="nil"/>
+          <w:left w:val="nil"/>
+          <w:bottom w:val="nil"/>
+          <w:right w:val="nil"/>
+          <w:between w:val="nil"/>
+        </w:pBdr>
+        <w:spacing w:after="0" w:line="360" w:lineRule="auto"/>
+        <w:jc w:val="both"/>
+        <w:rPr>
+          <w:rFonts w:ascii="Arial" w:eastAsia="Arial" w:hAnsi="Arial" w:cs="Arial"/>
+          <w:sz w:val="24"/>
+          <w:szCs w:val="24"/>
+        </w:rPr>
+      </w:pPr>
+      <w:r>
+        <w:rPr>
+          <w:rFonts w:ascii="Arial" w:eastAsia="Arial" w:hAnsi="Arial" w:cs="Arial"/>
+          <w:sz w:val="24"/>
+          <w:szCs w:val="24"/>
+          <w:highlight w:val="white"/>
+        </w:rPr>
+        <w:t xml:space="preserve">Figure 3 </w:t>
+      </w:r>
+      <w:r>
+        <w:rPr>
+          <w:rFonts w:ascii="Arial" w:eastAsia="Arial" w:hAnsi="Arial" w:cs="Arial"/>
+          <w:sz w:val="24"/>
+          <w:szCs w:val="24"/>
+          <w:highlight w:val="white"/>
+        </w:rPr>
+        <w:t>presents the results</w:t>
+      </w:r>
+      <w:r>
+        <w:rPr>
+          <w:rFonts w:ascii="Arial" w:eastAsia="Arial" w:hAnsi="Arial" w:cs="Arial"/>
+          <w:sz w:val="24"/>
+          <w:szCs w:val="24"/>
+          <w:highlight w:val="white"/>
+        </w:rPr>
+        <w:t xml:space="preserve"> for the gender gap in CFLE</w:t>
+      </w:r>
+      <w:r>
+        <w:rPr>
+          <w:rFonts w:ascii="Arial" w:eastAsia="Arial" w:hAnsi="Arial" w:cs="Arial"/>
+          <w:sz w:val="24"/>
+          <w:szCs w:val="24"/>
+          <w:highlight w:val="white"/>
+        </w:rPr>
+        <w:t>, where the</w:t>
+      </w:r>
+      <w:r>
+        <w:rPr>
+          <w:rFonts w:ascii="Arial" w:eastAsia="Arial" w:hAnsi="Arial" w:cs="Arial"/>
+          <w:sz w:val="24"/>
+          <w:szCs w:val="24"/>
+          <w:highlight w:val="white"/>
+        </w:rPr>
+        <w:t xml:space="preserve"> </w:t>
+      </w:r>
+      <w:r>
+        <w:rPr>
+          <w:rFonts w:ascii="Arial" w:eastAsia="Arial" w:hAnsi="Arial" w:cs="Arial"/>
+          <w:sz w:val="24"/>
+          <w:szCs w:val="24"/>
+          <w:highlight w:val="white"/>
+        </w:rPr>
+        <w:t>signal of the total gap inverts</w:t>
+      </w:r>
+      <w:r>
+        <w:rPr>
+          <w:rFonts w:ascii="Arial" w:eastAsia="Arial" w:hAnsi="Arial" w:cs="Arial"/>
+          <w:sz w:val="24"/>
+          <w:szCs w:val="24"/>
+          <w:highlight w:val="white"/>
+        </w:rPr>
+        <w:t>, as women face more disadvantage than men for most countries.</w:t>
+      </w:r>
+      <w:r>
+        <w:rPr>
+          <w:rFonts w:ascii="Arial" w:eastAsia="Arial" w:hAnsi="Arial" w:cs="Arial"/>
+          <w:sz w:val="24"/>
+          <w:szCs w:val="24"/>
+          <w:highlight w:val="white"/>
+        </w:rPr>
+        <w:t xml:space="preserve"> Portugal and Korea are thus among the countries where the gap is the largest across countries with a negative gender gap in CFLE, or where men have more advantage than women. Conversely, Israel and Slovenia are among the countries</w:t>
+      </w:r>
+      <w:r>
+        <w:rPr>
+          <w:rFonts w:ascii="Arial" w:eastAsia="Arial" w:hAnsi="Arial" w:cs="Arial"/>
+          <w:sz w:val="24"/>
+          <w:szCs w:val="24"/>
+          <w:highlight w:val="white"/>
+        </w:rPr>
+        <w:t xml:space="preserve"> with the highest positive gap, or where women have an advantage relative to men. </w:t>
+      </w:r>
+    </w:p>
+    <w:p>
+      <w:pPr>
+        <w:keepNext/>
+        <w:spacing w:before="240" w:after="240" w:line="360" w:lineRule="auto"/>
+        <w:jc w:val="both"/>
+        <w:rPr>
+          <w:rFonts w:ascii="Arial" w:eastAsia="Arial" w:hAnsi="Arial" w:cs="Arial"/>
+          <w:sz w:val="24"/>
+          <w:szCs w:val="24"/>
+          <w:highlight w:val="white"/>
+        </w:rPr>
+      </w:pPr>
+    </w:p>
+    <w:p>
+      <w:pPr>
+        <w:keepNext/>
+        <w:spacing w:before="240" w:after="240" w:line="360" w:lineRule="auto"/>
+        <w:jc w:val="both"/>
+        <w:rPr>
+          <w:rFonts w:ascii="Arial" w:eastAsia="Arial" w:hAnsi="Arial" w:cs="Arial"/>
+          <w:sz w:val="24"/>
+          <w:szCs w:val="24"/>
+          <w:highlight w:val="white"/>
+        </w:rPr>
+      </w:pPr>
+      <w:del w:id="436" w:author="Author" w:date="2023-06-23T12:22:00Z">
+        <w:r>
+          <w:rPr>
+            <w:rFonts w:ascii="Arial" w:eastAsia="Arial" w:hAnsi="Arial" w:cs="Arial"/>
+            <w:noProof/>
+            <w:sz w:val="24"/>
+            <w:szCs w:val="24"/>
+          </w:rPr>
+          <w:drawing>
+            <wp:inline distT="0" distB="0" distL="0" distR="0" wp14:anchorId="78A878BD" wp14:editId="078A9F1D">
+              <wp:extent cx="6564421" cy="3467595"/>
+              <wp:effectExtent l="0" t="0" r="8255" b="0"/>
+              <wp:docPr id="4" name="Picture 4"/>
+              <wp:cNvGraphicFramePr>
+                <a:graphicFrameLocks xmlns:a="http://schemas.openxmlformats.org/drawingml/2006/main" noChangeAspect="1"/>
+              </wp:cNvGraphicFramePr>
+              <a:graphic xmlns:a="http://schemas.openxmlformats.org/drawingml/2006/main">
+                <a:graphicData uri="http://schemas.openxmlformats.org/drawingml/2006/picture">
+                  <pic:pic xmlns:pic="http://schemas.openxmlformats.org/drawingml/2006/picture">
+                    <pic:nvPicPr>
+                      <pic:cNvPr id="4" name="fig3_Manuscript.png"/>
+                      <pic:cNvPicPr/>
+                    </pic:nvPicPr>
+                    <pic:blipFill>
+                      <a:blip r:embed="rId16" cstate="print">
+                        <a:extLst>
+                          <a:ext uri="{28A0092B-C50C-407E-A947-70E740481C1C}">
+                            <a14:useLocalDpi xmlns:a14="http://schemas.microsoft.com/office/drawing/2010/main" val="0"/>
+                          </a:ext>
+                        </a:extLst>
+                      </a:blip>
+                      <a:stretch>
+                        <a:fillRect/>
+                      </a:stretch>
+                    </pic:blipFill>
+                    <pic:spPr>
+                      <a:xfrm>
+                        <a:off x="0" y="0"/>
+                        <a:ext cx="6587787" cy="3479938"/>
+                      </a:xfrm>
+                      <a:prstGeom prst="rect">
+                        <a:avLst/>
+                      </a:prstGeom>
+                    </pic:spPr>
+                  </pic:pic>
+                </a:graphicData>
+              </a:graphic>
+            </wp:inline>
+          </w:drawing>
+        </w:r>
+      </w:del>
     </w:p>
     <w:p>
       <w:pPr>
@@ -26929,7 +27032,7 @@
                     <pic:cNvPicPr/>
                   </pic:nvPicPr>
                   <pic:blipFill rotWithShape="1">
-                    <a:blip r:embed="rId16" cstate="print">
+                    <a:blip r:embed="rId17" cstate="print">
                       <a:extLst>
                         <a:ext uri="{28A0092B-C50C-407E-A947-70E740481C1C}">
                           <a14:useLocalDpi xmlns:a14="http://schemas.microsoft.com/office/drawing/2010/main" val="0"/>
@@ -28783,7 +28886,7 @@
           <w:sz w:val="24"/>
           <w:szCs w:val="24"/>
         </w:rPr>
-        <w:t xml:space="preserve"> the gap between women and men is negative, i.e., women have </w:t>
+        <w:t xml:space="preserve"> the gap between women and men is negative, </w:t>
       </w:r>
       <w:r>
         <w:rPr>
@@ -28794,7 +28897,7 @@
           <w:szCs w:val="24"/>
         </w:rPr>
         <w:lastRenderedPageBreak/>
-        <w:t>lower DFLE than man.</w:t>
+        <w:t>i.e., women have lower DFLE than man.</w:t>
       </w:r>
       <w:r>
         <w:rPr>
@@ -29747,7 +29850,7 @@
               </w:rPr>
             </w:rPrChange>
           </w:rPr>
-          <w:delText>. Therefore, it is important to quantify health inequalities by gender and across countries with different levels of development</w:delText>
+          <w:delText xml:space="preserve">. </w:delText>
         </w:r>
         <w:r>
           <w:rPr>
@@ -29757,6 +29860,25 @@
             <w:szCs w:val="24"/>
             <w:lang w:val="de-AT"/>
             <w:rPrChange w:id="475" w:author="Author" w:date="2023-06-22T19:02:00Z">
+              <w:rPr>
+                <w:rFonts w:ascii="Arial" w:eastAsia="Arial" w:hAnsi="Arial" w:cs="Arial"/>
+                <w:color w:val="000000"/>
+                <w:sz w:val="24"/>
+                <w:szCs w:val="24"/>
+              </w:rPr>
+            </w:rPrChange>
+          </w:rPr>
+          <w:lastRenderedPageBreak/>
+          <w:delText>Therefore, it is important to quantify health inequalities by gender and across countries with different levels of development</w:delText>
+        </w:r>
+        <w:r>
+          <w:rPr>
+            <w:rFonts w:ascii="Arial" w:eastAsia="Arial" w:hAnsi="Arial" w:cs="Arial"/>
+            <w:color w:val="000000"/>
+            <w:sz w:val="24"/>
+            <w:szCs w:val="24"/>
+            <w:lang w:val="de-AT"/>
+            <w:rPrChange w:id="476" w:author="Author" w:date="2023-06-22T19:02:00Z">
               <w:rPr>
                 <w:rFonts w:ascii="Arial" w:eastAsia="Arial" w:hAnsi="Arial" w:cs="Arial"/>
                 <w:color w:val="000000"/>
@@ -29787,7 +29909,7 @@
           <w:sz w:val="24"/>
           <w:szCs w:val="24"/>
           <w:lang w:val="de-AT"/>
-          <w:rPrChange w:id="476" w:author="Author" w:date="2023-06-22T19:02:00Z">
+          <w:rPrChange w:id="477" w:author="Author" w:date="2023-06-22T19:02:00Z">
             <w:rPr>
               <w:rFonts w:ascii="Arial" w:eastAsia="Arial" w:hAnsi="Arial" w:cs="Arial"/>
               <w:color w:val="000000"/>
@@ -30154,7 +30276,7 @@
         </w:rPr>
         <w:t xml:space="preserve"> et al. (2013) for methodological details. The SHARE data collection has been funded by the European Commission, DG RTD through FP5 (QLK6-CT-2001-00360), FP6 (SHARE-I3: RII-CT-2006-062193, COMPARE: CIT5-CT-2005-028857, SHARELIFE: CIT4-CT-2006-028812), FP7 (SHARE-PREP: GA N°211909, SHARE-LEAP: GA N°227822, SHARE M4: GA N°261982, DASISH: GA N°283646) and Horizon 2020 (SHARE-DEV3: GA N°676536, SHARE-COHESION: GA N°870628, SERISS: GA N°654221, SSHOC: GA N°823782, SHARE-COVID19: GA N°101015924) and by DG Employment, Social Affairs &amp; Inclusion through VS 2015/0195, VS 2016/0135, VS 2018/0285, VS 2019/0332, and VS 2020/0313. Additional funding from the German Ministry of Education and Research, the Max Planck Society for the Advancement of Science, the U.S. National Institute on Aging (U01_AG09740-13S2, P01_AG005842, P01_AG08291, P30_AG12815, R21_AG025169, Y1-AG-4553-01, IAG_BSR06-11, OGHA_04-064, HHSN271201300071C, RAG052527A) and from various national funding sources is gratefully acknowledged (see</w:t>
       </w:r>
-      <w:hyperlink r:id="rId17">
+      <w:hyperlink r:id="rId18">
         <w:r>
           <w:rPr>
             <w:rFonts w:ascii="Arial" w:eastAsia="Arial" w:hAnsi="Arial" w:cs="Arial"/>
@@ -30165,7 +30287,7 @@
           <w:t xml:space="preserve"> </w:t>
         </w:r>
       </w:hyperlink>
-      <w:hyperlink r:id="rId18">
+      <w:hyperlink r:id="rId19">
         <w:r>
           <w:rPr>
             <w:rFonts w:ascii="Arial" w:eastAsia="Arial" w:hAnsi="Arial" w:cs="Arial"/>
@@ -30205,6 +30327,7 @@
           <w:sz w:val="24"/>
           <w:szCs w:val="24"/>
         </w:rPr>
+        <w:lastRenderedPageBreak/>
         <w:t xml:space="preserve">This analysis uses data or information from the following Harmonized datasets: </w:t>
       </w:r>
       <w:proofErr w:type="spellStart"/>
@@ -30258,51 +30381,42 @@
           <w:sz w:val="23"/>
           <w:szCs w:val="23"/>
         </w:rPr>
-        <w:t xml:space="preserve">CHARLS dataset and Codebook, Version D as of June 2021 developed by the Gateway to Global Aging Data. The development of the Harmonized CHARLS was funded by the National Institute on Aging (R01 AG030153, RC2 AG036619, R03 AG043052). ELSA dataset and Codebook, Version G.2 as of July 2021 developed by the Gateway to Global Aging Data. The development of the Harmonized ELSA was funded by the National Institute on Aging (R01 AG030153, RC2 AG036619, R03 AG043052). SHARE dataset and Codebook, Version F as of June 2022 developed by the Gateway to Global Aging Data. The development of the Harmonized SHARE was funded by the National Institute on Aging (R01 AG030153, RC2 AG036619, R03 AG043052). MHAS dataset and Codebook, Version B.4 as of February 2022 developed by the Gateway to Global Aging Data in collaboration with the MHAS research team. The development of the Harmonized MHAS was funded by the National Institute on Aging (R01 </w:t>
-      </w:r>
+        <w:t xml:space="preserve">CHARLS dataset and Codebook, Version D as of June 2021 developed by the Gateway to Global Aging Data. The development of the Harmonized CHARLS was funded by the National Institute on Aging (R01 AG030153, RC2 AG036619, R03 AG043052). ELSA dataset and Codebook, Version G.2 as of July 2021 developed by the Gateway to Global Aging Data. The development of the Harmonized ELSA was funded by the National Institute on Aging (R01 AG030153, RC2 AG036619, R03 AG043052). SHARE dataset and Codebook, Version F as of June 2022 developed by the Gateway to Global Aging Data. The development of the Harmonized SHARE was funded by the National Institute on Aging (R01 AG030153, RC2 AG036619, R03 AG043052). MHAS dataset and Codebook, Version B.4 as of February 2022 developed by the Gateway to Global Aging Data in collaboration with the MHAS research team. The development of the Harmonized MHAS was funded by the National Institute on Aging (R01 AG030153). The Harmonized MHAS data files and documentation are public use and available at www.MHASweb.org. The MHAS (Mexican Health and Aging Study) receives support from the National Institutes of Health/National Institute on Aging (R01 AG018016) in the United States and the Instituto Nacional de </w:t>
+      </w:r>
+      <w:proofErr w:type="spellStart"/>
       <w:r>
         <w:rPr>
           <w:rFonts w:ascii="Arial" w:eastAsia="Arial" w:hAnsi="Arial" w:cs="Arial"/>
           <w:sz w:val="23"/>
           <w:szCs w:val="23"/>
         </w:rPr>
-        <w:lastRenderedPageBreak/>
-        <w:t xml:space="preserve">AG030153). The Harmonized MHAS data files and documentation are public use and available at www.MHASweb.org. The MHAS (Mexican Health and Aging Study) receives support from the National Institutes of Health/National Institute on Aging (R01 AG018016) in the United States and the Instituto Nacional de </w:t>
-      </w:r>
-      <w:proofErr w:type="spellStart"/>
+        <w:t>Estadística</w:t>
+      </w:r>
+      <w:proofErr w:type="spellEnd"/>
       <w:r>
         <w:rPr>
           <w:rFonts w:ascii="Arial" w:eastAsia="Arial" w:hAnsi="Arial" w:cs="Arial"/>
           <w:sz w:val="23"/>
           <w:szCs w:val="23"/>
         </w:rPr>
-        <w:t>Estadística</w:t>
-      </w:r>
-      <w:proofErr w:type="spellEnd"/>
+        <w:t xml:space="preserve"> y </w:t>
+      </w:r>
+      <w:proofErr w:type="spellStart"/>
       <w:r>
         <w:rPr>
           <w:rFonts w:ascii="Arial" w:eastAsia="Arial" w:hAnsi="Arial" w:cs="Arial"/>
           <w:sz w:val="23"/>
           <w:szCs w:val="23"/>
         </w:rPr>
-        <w:t xml:space="preserve"> y </w:t>
-      </w:r>
-      <w:proofErr w:type="spellStart"/>
+        <w:t>Geografía</w:t>
+      </w:r>
+      <w:proofErr w:type="spellEnd"/>
       <w:r>
         <w:rPr>
           <w:rFonts w:ascii="Arial" w:eastAsia="Arial" w:hAnsi="Arial" w:cs="Arial"/>
           <w:sz w:val="23"/>
           <w:szCs w:val="23"/>
         </w:rPr>
-        <w:t>Geografía</w:t>
-      </w:r>
-      <w:proofErr w:type="spellEnd"/>
-      <w:r>
-        <w:rPr>
-          <w:rFonts w:ascii="Arial" w:eastAsia="Arial" w:hAnsi="Arial" w:cs="Arial"/>
-          <w:sz w:val="23"/>
-          <w:szCs w:val="23"/>
-        </w:rPr>
         <w:t xml:space="preserve"> (INEGI) in Mexico. HRS dataset and Codebook, Version C as of January 2022 developed by the Gateway to Global Aging Data. The development of the Harmonized HRS was funded by the National Institute on Aging (R01 AG030153, RC2 AG036619, 1R03AG043052). </w:t>
       </w:r>
       <w:r>
@@ -30314,7 +30428,7 @@
         </w:rPr>
         <w:t>For more information about the Harmonization project, please refer to</w:t>
       </w:r>
-      <w:hyperlink r:id="rId19">
+      <w:hyperlink r:id="rId20">
         <w:r>
           <w:rPr>
             <w:rFonts w:ascii="Arial" w:eastAsia="Arial" w:hAnsi="Arial" w:cs="Arial"/>
@@ -30325,7 +30439,7 @@
           <w:t xml:space="preserve"> </w:t>
         </w:r>
       </w:hyperlink>
-      <w:hyperlink r:id="rId20">
+      <w:hyperlink r:id="rId21">
         <w:r>
           <w:rPr>
             <w:rFonts w:ascii="Arial" w:eastAsia="Arial" w:hAnsi="Arial" w:cs="Arial"/>
@@ -30607,7 +30721,17 @@
           <w:szCs w:val="24"/>
         </w:rPr>
         <w:tab/>
-        <w:t>WHO, “Understanding the drivers of health equity: the power of political participation” (2020).</w:t>
+        <w:t xml:space="preserve">WHO, “Understanding the drivers of health equity: the power of political </w:t>
+      </w:r>
+      <w:r>
+        <w:rPr>
+          <w:rFonts w:ascii="Arial" w:hAnsi="Arial" w:cs="Arial"/>
+          <w:noProof/>
+          <w:sz w:val="24"/>
+          <w:szCs w:val="24"/>
+        </w:rPr>
+        <w:lastRenderedPageBreak/>
+        <w:t>participation” (2020).</w:t>
       </w:r>
     </w:p>
     <w:p>
@@ -30997,17 +31121,7 @@
           <w:sz w:val="24"/>
           <w:szCs w:val="24"/>
         </w:rPr>
-        <w:t xml:space="preserve">, </w:t>
-      </w:r>
-      <w:r>
-        <w:rPr>
-          <w:rFonts w:ascii="Arial" w:hAnsi="Arial" w:cs="Arial"/>
-          <w:noProof/>
-          <w:sz w:val="24"/>
-          <w:szCs w:val="24"/>
-        </w:rPr>
-        <w:lastRenderedPageBreak/>
-        <w:t>143–155 (2013).</w:t>
+        <w:t>, 143–155 (2013).</w:t>
       </w:r>
     </w:p>
     <w:p>
@@ -31417,7 +31531,17 @@
           <w:szCs w:val="24"/>
         </w:rPr>
         <w:tab/>
-        <w:t xml:space="preserve">Y. Saito, J. M. Robine, E. M. Crimmins, The methods and materials of health expectancy. </w:t>
+        <w:t xml:space="preserve">Y. Saito, J. M. Robine, E. M. Crimmins, The methods and materials of </w:t>
+      </w:r>
+      <w:r>
+        <w:rPr>
+          <w:rFonts w:ascii="Arial" w:hAnsi="Arial" w:cs="Arial"/>
+          <w:noProof/>
+          <w:sz w:val="24"/>
+          <w:szCs w:val="24"/>
+        </w:rPr>
+        <w:lastRenderedPageBreak/>
+        <w:t xml:space="preserve">health expectancy. </w:t>
       </w:r>
       <w:r>
         <w:rPr>
@@ -31827,17 +31951,7 @@
           <w:szCs w:val="24"/>
         </w:rPr>
         <w:tab/>
-        <w:t xml:space="preserve">J. Dahlin, J. Härkönen, Cross-national differences in the gender gap in </w:t>
-      </w:r>
-      <w:r>
-        <w:rPr>
-          <w:rFonts w:ascii="Arial" w:hAnsi="Arial" w:cs="Arial"/>
-          <w:noProof/>
-          <w:sz w:val="24"/>
-          <w:szCs w:val="24"/>
-        </w:rPr>
-        <w:lastRenderedPageBreak/>
-        <w:t xml:space="preserve">subjective health in Europe: Does country-level gender equality matter? </w:t>
+        <w:t xml:space="preserve">J. Dahlin, J. Härkönen, Cross-national differences in the gender gap in subjective health in Europe: Does country-level gender equality matter? </w:t>
       </w:r>
       <w:r>
         <w:rPr>
@@ -32307,7 +32421,17 @@
           <w:szCs w:val="24"/>
         </w:rPr>
         <w:tab/>
-        <w:t xml:space="preserve">F. C. Drumond Andrade, P. E. Guevara, M. L. Lebrão, Y. A. de Oliveira Duarte, J. L. F. Santos, Gender Differences in Life Expectancy and Disability-Free Life Expectancy Among Older Adults in São Paulo, Brazil. </w:t>
+        <w:t xml:space="preserve">F. C. Drumond Andrade, P. E. Guevara, M. L. Lebrão, Y. A. de Oliveira </w:t>
+      </w:r>
+      <w:r>
+        <w:rPr>
+          <w:rFonts w:ascii="Arial" w:hAnsi="Arial" w:cs="Arial"/>
+          <w:noProof/>
+          <w:sz w:val="24"/>
+          <w:szCs w:val="24"/>
+        </w:rPr>
+        <w:lastRenderedPageBreak/>
+        <w:t xml:space="preserve">Duarte, J. L. F. Santos, Gender Differences in Life Expectancy and Disability-Free Life Expectancy Among Older Adults in São Paulo, Brazil. </w:t>
       </w:r>
       <w:r>
         <w:rPr>
@@ -32717,17 +32841,7 @@
           <w:szCs w:val="24"/>
         </w:rPr>
         <w:tab/>
-        <w:t xml:space="preserve">M. Zhou, S. Zhao, Z. Zhao, Gender differences in health insurance </w:t>
-      </w:r>
-      <w:r>
-        <w:rPr>
-          <w:rFonts w:ascii="Arial" w:hAnsi="Arial" w:cs="Arial"/>
-          <w:noProof/>
-          <w:sz w:val="24"/>
-          <w:szCs w:val="24"/>
-        </w:rPr>
-        <w:lastRenderedPageBreak/>
-        <w:t xml:space="preserve">coverage in China. </w:t>
+        <w:t xml:space="preserve">M. Zhou, S. Zhao, Z. Zhao, Gender differences in health insurance coverage in China. </w:t>
       </w:r>
       <w:r>
         <w:rPr>
@@ -33248,7 +33362,19 @@
           <w:sz w:val="24"/>
           <w:szCs w:val="24"/>
         </w:rPr>
-        <w:t>J. Am. Coll. Cardiol.</w:t>
+        <w:t xml:space="preserve">J. Am. </w:t>
+      </w:r>
+      <w:r>
+        <w:rPr>
+          <w:rFonts w:ascii="Arial" w:hAnsi="Arial" w:cs="Arial"/>
+          <w:i/>
+          <w:iCs/>
+          <w:noProof/>
+          <w:sz w:val="24"/>
+          <w:szCs w:val="24"/>
+        </w:rPr>
+        <w:lastRenderedPageBreak/>
+        <w:t>Coll. Cardiol.</w:t>
       </w:r>
       <w:r>
         <w:rPr>
@@ -33483,8 +33609,8 @@
           <w:szCs w:val="24"/>
         </w:rPr>
         <w:sectPr>
-          <w:headerReference w:type="default" r:id="rId21"/>
-          <w:footerReference w:type="default" r:id="rId22"/>
+          <w:headerReference w:type="default" r:id="rId22"/>
+          <w:footerReference w:type="default" r:id="rId23"/>
           <w:pgSz w:w="12240" w:h="15840"/>
           <w:pgMar w:top="1440" w:right="1800" w:bottom="1440" w:left="1800" w:header="720" w:footer="720" w:gutter="0"/>
           <w:pgNumType w:start="1"/>
@@ -33516,8 +33642,8 @@
       </w:pPr>
     </w:p>
     <w:sectPr>
-      <w:headerReference w:type="default" r:id="rId23"/>
-      <w:footerReference w:type="default" r:id="rId24"/>
+      <w:headerReference w:type="default" r:id="rId24"/>
+      <w:footerReference w:type="default" r:id="rId25"/>
       <w:pgSz w:w="11909" w:h="16834" w:code="9"/>
       <w:pgMar w:top="1440" w:right="1080" w:bottom="1440" w:left="1080" w:header="720" w:footer="720" w:gutter="0"/>
       <w:paperSrc w:first="15" w:other="15"/>
@@ -33690,31 +33816,10 @@
         <w:annotationRef/>
       </w:r>
       <w:r>
-        <w:t xml:space="preserve">As </w:t>
-      </w:r>
-      <w:proofErr w:type="spellStart"/>
-      <w:r>
-        <w:t>equacoes</w:t>
-      </w:r>
-      <w:proofErr w:type="spellEnd"/>
-      <w:r>
-        <w:t xml:space="preserve"> </w:t>
-      </w:r>
-      <w:proofErr w:type="spellStart"/>
-      <w:r>
-        <w:t>estao</w:t>
-      </w:r>
-      <w:proofErr w:type="spellEnd"/>
-      <w:r>
-        <w:t xml:space="preserve"> </w:t>
-      </w:r>
-      <w:proofErr w:type="spellStart"/>
-      <w:r>
-        <w:t>erradas</w:t>
-      </w:r>
-      <w:proofErr w:type="spellEnd"/>
-      <w:r>
-        <w:t xml:space="preserve">. </w:t>
+        <w:rPr>
+          <w:lang w:val="pt-BR"/>
+        </w:rPr>
+        <w:t xml:space="preserve">As equacoes estao erradas. </w:t>
       </w:r>
       <w:r>
         <w:rPr>

</xml_diff>